<commit_message>
work on introduction and fixing knitr doc
</commit_message>
<xml_diff>
--- a/output/thesis.docx
+++ b/output/thesis.docx
@@ -4,136 +4,6 @@
   <w:body>
     <w:p>
       <w:pPr>
-        <w:pStyle w:val="Title"/>
-      </w:pPr>
-      <w:r>
-        <w:t xml:space="preserve">How</w:t>
-      </w:r>
-      <w:r>
-        <w:t xml:space="preserve"> </w:t>
-      </w:r>
-      <w:r>
-        <w:t xml:space="preserve">sleepy</w:t>
-      </w:r>
-      <w:r>
-        <w:t xml:space="preserve"> </w:t>
-      </w:r>
-      <w:r>
-        <w:t xml:space="preserve">are</w:t>
-      </w:r>
-      <w:r>
-        <w:t xml:space="preserve"> </w:t>
-      </w:r>
-      <w:r>
-        <w:t xml:space="preserve">you?</w:t>
-      </w:r>
-    </w:p>
-    <w:p>
-      <w:pPr>
-        <w:pStyle w:val="Subtitle"/>
-      </w:pPr>
-      <w:r>
-        <w:t xml:space="preserve">KSS</w:t>
-      </w:r>
-      <w:r>
-        <w:t xml:space="preserve"> </w:t>
-      </w:r>
-      <w:r>
-        <w:t xml:space="preserve">and</w:t>
-      </w:r>
-      <w:r>
-        <w:t xml:space="preserve"> </w:t>
-      </w:r>
-      <w:r>
-        <w:t xml:space="preserve">KDT</w:t>
-      </w:r>
-      <w:r>
-        <w:t xml:space="preserve"> </w:t>
-      </w:r>
-      <w:r>
-        <w:t xml:space="preserve">in</w:t>
-      </w:r>
-      <w:r>
-        <w:t xml:space="preserve"> </w:t>
-      </w:r>
-      <w:r>
-        <w:t xml:space="preserve">Insomnia</w:t>
-      </w:r>
-      <w:r>
-        <w:t xml:space="preserve"> </w:t>
-      </w:r>
-      <w:r>
-        <w:t xml:space="preserve">and</w:t>
-      </w:r>
-      <w:r>
-        <w:t xml:space="preserve"> </w:t>
-      </w:r>
-      <w:r>
-        <w:t xml:space="preserve">Non-Restorative</w:t>
-      </w:r>
-      <w:r>
-        <w:t xml:space="preserve"> </w:t>
-      </w:r>
-      <w:r>
-        <w:t xml:space="preserve">Sleep</w:t>
-      </w:r>
-    </w:p>
-    <w:p>
-      <w:pPr>
-        <w:pStyle w:val="Author"/>
-      </w:pPr>
-      <w:r>
-        <w:t xml:space="preserve">Anastasia</w:t>
-      </w:r>
-      <w:r>
-        <w:t xml:space="preserve"> </w:t>
-      </w:r>
-      <w:r>
-        <w:t xml:space="preserve">Stuart</w:t>
-      </w:r>
-    </w:p>
-    <w:p>
-      <w:pPr>
-        <w:pStyle w:val="Date"/>
-      </w:pPr>
-      <w:r>
-        <w:t xml:space="preserve">October</w:t>
-      </w:r>
-      <w:r>
-        <w:t xml:space="preserve"> </w:t>
-      </w:r>
-      <w:r>
-        <w:t xml:space="preserve">2024</w:t>
-      </w:r>
-    </w:p>
-    <w:sdt>
-      <w:sdtPr>
-        <w:docPartObj>
-          <w:docPartGallery w:val="Table of Contents"/>
-          <w:docPartUnique/>
-        </w:docPartObj>
-      </w:sdtPr>
-      <w:sdtContent>
-        <w:p>
-          <w:pPr>
-            <w:pStyle w:val="TOCHeading"/>
-          </w:pPr>
-          <w:r>
-            <w:t xml:space="preserve">Table of Contents</w:t>
-          </w:r>
-        </w:p>
-        <w:p>
-          <w:r>
-            <w:fldChar w:fldCharType="begin" w:dirty="true"/>
-            <w:instrText xml:space="preserve">TOC \o "1-3" \h \z \u</w:instrText>
-            <w:fldChar w:fldCharType="separate"/>
-            <w:fldChar w:fldCharType="end"/>
-          </w:r>
-        </w:p>
-      </w:sdtContent>
-    </w:sdt>
-    <w:p>
-      <w:pPr>
         <w:pStyle w:val="FirstParagraph"/>
       </w:pPr>
       <w:r>
@@ -170,6 +40,17 @@
     </w:p>
     <w:p>
       <w:pPr>
+        <w:pStyle w:val="SourceCode"/>
+      </w:pPr>
+      <w:r>
+        <w:rPr>
+          <w:rStyle w:val="VerbatimChar"/>
+        </w:rPr>
+        <w:t xml:space="preserve">Approx 300 words</w:t>
+      </w:r>
+    </w:p>
+    <w:p>
+      <w:pPr>
         <w:pStyle w:val="FirstParagraph"/>
       </w:pPr>
       <w:r>
@@ -182,79 +63,470 @@
         <w:pStyle w:val="Heading1"/>
       </w:pPr>
       <w:r>
+        <w:t xml:space="preserve">List of Figures</w:t>
+      </w:r>
+    </w:p>
+    <w:p>
+      <w:pPr>
+        <w:pStyle w:val="Heading1"/>
+      </w:pPr>
+      <w:r>
+        <w:t xml:space="preserve">List of Tables</w:t>
+      </w:r>
+    </w:p>
+    <w:bookmarkStart w:id="22" w:name="abbreviations"/>
+    <w:p>
+      <w:pPr>
+        <w:pStyle w:val="Heading1"/>
+      </w:pPr>
+      <w:r>
+        <w:t xml:space="preserve">Abbreviations</w:t>
+      </w:r>
+    </w:p>
+    <w:bookmarkEnd w:id="22"/>
+    <w:bookmarkStart w:id="38" w:name="introduction"/>
+    <w:p>
+      <w:pPr>
+        <w:pStyle w:val="Heading1"/>
+      </w:pPr>
+      <w:r>
+        <w:t xml:space="preserve">Introduction</w:t>
+      </w:r>
+    </w:p>
+    <w:bookmarkStart w:id="23" w:name="problem-statement"/>
+    <w:p>
+      <w:pPr>
+        <w:pStyle w:val="Heading2"/>
+      </w:pPr>
+      <w:r>
+        <w:t xml:space="preserve">Problem statement</w:t>
+      </w:r>
+    </w:p>
+    <w:p>
+      <w:pPr>
+        <w:pStyle w:val="FirstParagraph"/>
+      </w:pPr>
+      <w:r>
+        <w:t xml:space="preserve">Insomnia is the most common sleep complaint in Australia [cite], affecting over</w:t>
+      </w:r>
+      <w:r>
+        <w:t xml:space="preserve"> </w:t>
+      </w:r>
+      <w:r>
         <w:rPr>
-          <w:rStyle w:val="SectionNumber"/>
+          <w:b/>
+          <w:bCs/>
         </w:rPr>
-        <w:t xml:space="preserve">1</w:t>
-      </w:r>
-      <w:r>
-        <w:tab/>
-      </w:r>
-      <w:r>
-        <w:t xml:space="preserve">List of Figures</w:t>
-      </w:r>
-    </w:p>
-    <w:p>
-      <w:pPr>
-        <w:pStyle w:val="Heading1"/>
-      </w:pPr>
+        <w:t xml:space="preserve">how many people</w:t>
+      </w:r>
+      <w:r>
+        <w:t xml:space="preserve"> </w:t>
+      </w:r>
+      <w:r>
+        <w:t xml:space="preserve">and leading to</w:t>
+      </w:r>
+      <w:r>
+        <w:t xml:space="preserve"> </w:t>
+      </w:r>
       <w:r>
         <w:rPr>
-          <w:rStyle w:val="SectionNumber"/>
+          <w:b/>
+          <w:bCs/>
         </w:rPr>
-        <w:t xml:space="preserve">2</w:t>
-      </w:r>
-      <w:r>
-        <w:tab/>
-      </w:r>
-      <w:r>
-        <w:t xml:space="preserve">List of Tables</w:t>
-      </w:r>
-    </w:p>
-    <w:bookmarkStart w:id="22" w:name="abbreviations"/>
-    <w:p>
-      <w:pPr>
-        <w:pStyle w:val="Heading1"/>
-      </w:pPr>
-      <w:r>
-        <w:t xml:space="preserve">Abbreviations</w:t>
-      </w:r>
-    </w:p>
-    <w:bookmarkEnd w:id="22"/>
-    <w:bookmarkStart w:id="29" w:name="introduction"/>
-    <w:p>
-      <w:pPr>
-        <w:pStyle w:val="Heading1"/>
-      </w:pPr>
+        <w:t xml:space="preserve">health burden</w:t>
+      </w:r>
+      <w:r>
+        <w:t xml:space="preserve"> </w:t>
+      </w:r>
+      <w:r>
+        <w:t xml:space="preserve">[@sweetman2021]</w:t>
+      </w:r>
+      <w:r>
+        <w:t xml:space="preserve">. It is associated with clinical complaints of shortened overnight sleep, difficulty with sleep initiation, and frequent overnight arousals causing clinically significant distress or dysfunction in daily life</w:t>
+      </w:r>
+      <w:r>
+        <w:t xml:space="preserve"> </w:t>
+      </w:r>
+      <w:r>
+        <w:t xml:space="preserve">[@americanpsychiatricassociation2022]</w:t>
+      </w:r>
+      <w:r>
+        <w:t xml:space="preserve">. However, there is a clinical population that experience non-restorative sleep (NRS), characterised by poor subjective sleep quality despite objectively normal polysomnographic recordings, leading to impaired daytime functioning</w:t>
+      </w:r>
+      <w:r>
+        <w:t xml:space="preserve"> </w:t>
+      </w:r>
+      <w:r>
+        <w:t xml:space="preserve">[@roth2010]</w:t>
+      </w:r>
+      <w:r>
+        <w:t xml:space="preserve">. This population is poorly understood and not clinically managed</w:t>
+      </w:r>
+      <w:r>
+        <w:t xml:space="preserve"> </w:t>
+      </w:r>
       <w:r>
         <w:rPr>
-          <w:rStyle w:val="SectionNumber"/>
+          <w:b/>
+          <w:bCs/>
         </w:rPr>
-        <w:t xml:space="preserve">3</w:t>
-      </w:r>
-      <w:r>
-        <w:tab/>
-      </w:r>
-      <w:r>
-        <w:t xml:space="preserve">Introduction</w:t>
-      </w:r>
-    </w:p>
-    <w:bookmarkStart w:id="23" w:name="background"/>
+        <w:t xml:space="preserve">explain</w:t>
+      </w:r>
+      <w:r>
+        <w:t xml:space="preserve">.</w:t>
+      </w:r>
+    </w:p>
+    <w:p>
+      <w:pPr>
+        <w:pStyle w:val="BodyText"/>
+      </w:pPr>
+      <w:r>
+        <w:t xml:space="preserve">The inability to identify objective markers of this</w:t>
+      </w:r>
+      <w:r>
+        <w:t xml:space="preserve"> </w:t>
+      </w:r>
+      <w:r>
+        <w:rPr>
+          <w:b/>
+          <w:bCs/>
+        </w:rPr>
+        <w:t xml:space="preserve">disease</w:t>
+      </w:r>
+      <w:r>
+        <w:t xml:space="preserve"> </w:t>
+      </w:r>
+      <w:r>
+        <w:t xml:space="preserve">through PSG may result from the inability of current methods to adequately measure sleep.</w:t>
+      </w:r>
+    </w:p>
+    <w:p>
+      <w:pPr>
+        <w:pStyle w:val="BodyText"/>
+      </w:pPr>
+      <w:r>
+        <w:rPr>
+          <w:b/>
+          <w:bCs/>
+        </w:rPr>
+        <w:t xml:space="preserve">People with NRS and Insomnia may experience subjective and objective sleepiness differently to healthy controls, which impacts their daily life and functioning. This could affect how they need to be managed clinically, and greater understanding of this problem could lead to improved outcomes.</w:t>
+      </w:r>
+    </w:p>
+    <w:p>
+      <w:pPr>
+        <w:pStyle w:val="SourceCode"/>
+      </w:pPr>
+      <w:r>
+        <w:rPr>
+          <w:rStyle w:val="VerbatimChar"/>
+        </w:rPr>
+        <w:t xml:space="preserve">  ```what is the issue. impact. theoretical model. what is the solution. is there a difference in how NRS and ID percieve daytime tiredness, and is that related to delta power in previous nights sleep?</w:t>
+      </w:r>
+    </w:p>
+    <w:bookmarkEnd w:id="23"/>
+    <w:bookmarkStart w:id="24" w:name="background"/>
     <w:p>
       <w:pPr>
         <w:pStyle w:val="Heading2"/>
       </w:pPr>
       <w:r>
+        <w:t xml:space="preserve">Background</w:t>
+      </w:r>
+    </w:p>
+    <w:p>
+      <w:pPr>
+        <w:pStyle w:val="Compact"/>
+        <w:numPr>
+          <w:ilvl w:val="0"/>
+          <w:numId w:val="1001"/>
+        </w:numPr>
+      </w:pPr>
+      <w:r>
+        <w:t xml:space="preserve">Definition and prevalence of insomnia</w:t>
+      </w:r>
+    </w:p>
+    <w:p>
+      <w:pPr>
+        <w:numPr>
+          <w:ilvl w:val="1"/>
+          <w:numId w:val="1002"/>
+        </w:numPr>
+      </w:pPr>
+      <w:r>
+        <w:t xml:space="preserve">[@sweetman_prevalence_2021]</w:t>
+      </w:r>
+    </w:p>
+    <w:p>
+      <w:pPr>
+        <w:numPr>
+          <w:ilvl w:val="1"/>
+          <w:numId w:val="1002"/>
+        </w:numPr>
+      </w:pPr>
+      <w:r>
+        <w:t xml:space="preserve">[@reynolds2019]</w:t>
+      </w:r>
+    </w:p>
+    <w:p>
+      <w:pPr>
+        <w:numPr>
+          <w:ilvl w:val="1"/>
+          <w:numId w:val="1002"/>
+        </w:numPr>
+      </w:pPr>
+      <w:r>
+        <w:t xml:space="preserve">Overview of symptoms</w:t>
+      </w:r>
+    </w:p>
+    <w:p>
+      <w:pPr>
+        <w:numPr>
+          <w:ilvl w:val="1"/>
+          <w:numId w:val="1002"/>
+        </w:numPr>
+      </w:pPr>
+      <w:r>
+        <w:t xml:space="preserve">Models of insomnia</w:t>
+      </w:r>
+    </w:p>
+    <w:p>
+      <w:pPr>
+        <w:pStyle w:val="Compact"/>
+        <w:numPr>
+          <w:ilvl w:val="2"/>
+          <w:numId w:val="1003"/>
+        </w:numPr>
+      </w:pPr>
+      <w:r>
+        <w:t xml:space="preserve">stimulus control model</w:t>
+      </w:r>
+    </w:p>
+    <w:p>
+      <w:pPr>
+        <w:pStyle w:val="Compact"/>
+        <w:numPr>
+          <w:ilvl w:val="2"/>
+          <w:numId w:val="1003"/>
+        </w:numPr>
+      </w:pPr>
+      <w:r>
+        <w:t xml:space="preserve">3P model</w:t>
+      </w:r>
+    </w:p>
+    <w:p>
+      <w:pPr>
+        <w:numPr>
+          <w:ilvl w:val="1"/>
+          <w:numId w:val="1002"/>
+        </w:numPr>
+      </w:pPr>
+      <w:r>
+        <w:t xml:space="preserve">Insomnia is associated with sleep homeostasis dysfunction, possibly due to decreased homeostatic drive or arousal interfering with the homeostatic process or its dissipation over the night.</w:t>
+      </w:r>
+      <w:r>
+        <w:t xml:space="preserve"> </w:t>
+      </w:r>
+      <w:r>
+        <w:t xml:space="preserve">[@lunsfordavery2021]</w:t>
+      </w:r>
+    </w:p>
+    <w:p>
+      <w:pPr>
+        <w:numPr>
+          <w:ilvl w:val="1"/>
+          <w:numId w:val="1002"/>
+        </w:numPr>
+      </w:pPr>
+      <w:r>
+        <w:t xml:space="preserve">lower sleep duration and lower NREM delta power than HC</w:t>
+      </w:r>
+      <w:r>
+        <w:t xml:space="preserve"> </w:t>
+      </w:r>
+      <w:r>
+        <w:t xml:space="preserve">[@kao2021]</w:t>
+      </w:r>
+    </w:p>
+    <w:p>
+      <w:pPr>
+        <w:pStyle w:val="Compact"/>
+        <w:numPr>
+          <w:ilvl w:val="0"/>
+          <w:numId w:val="1001"/>
+        </w:numPr>
+      </w:pPr>
+      <w:r>
+        <w:t xml:space="preserve">Definition and overview of NRS</w:t>
+      </w:r>
+    </w:p>
+    <w:p>
+      <w:pPr>
+        <w:pStyle w:val="FirstParagraph"/>
+      </w:pPr>
+      <w:r>
+        <w:t xml:space="preserve">Non-restorative sleep is a population experiencing objectively normal sleep as measured by PSG, however a feeling of being unrefreshed upon awakening</w:t>
+      </w:r>
+      <w:r>
+        <w:t xml:space="preserve"> </w:t>
+      </w:r>
+      <w:r>
+        <w:t xml:space="preserve">[@stone2008]</w:t>
+      </w:r>
+      <w:r>
+        <w:t xml:space="preserve">.</w:t>
+      </w:r>
+    </w:p>
+    <w:p>
+      <w:pPr>
+        <w:pStyle w:val="SourceCode"/>
+      </w:pPr>
+      <w:r>
         <w:rPr>
-          <w:rStyle w:val="SectionNumber"/>
+          <w:rStyle w:val="VerbatimChar"/>
         </w:rPr>
-        <w:t xml:space="preserve">3.1</w:t>
-      </w:r>
-      <w:r>
-        <w:tab/>
-      </w:r>
-      <w:r>
-        <w:t xml:space="preserve">Background</w:t>
+        <w:t xml:space="preserve">- lower nrem delta power than HC but same objective sleep time [@kao2021]</w:t>
+      </w:r>
+      <w:r>
+        <w:br/>
+      </w:r>
+      <w:r>
+        <w:br/>
+      </w:r>
+      <w:r>
+        <w:rPr>
+          <w:rStyle w:val="VerbatimChar"/>
+        </w:rPr>
+        <w:t xml:space="preserve">- [@stone2008]</w:t>
+      </w:r>
+      <w:r>
+        <w:br/>
+      </w:r>
+      <w:r>
+        <w:rPr>
+          <w:rStyle w:val="VerbatimChar"/>
+        </w:rPr>
+        <w:t xml:space="preserve">  - variation in definition leads to impairment of research</w:t>
+      </w:r>
+      <w:r>
+        <w:br/>
+      </w:r>
+      <w:r>
+        <w:br/>
+      </w:r>
+      <w:r>
+        <w:rPr>
+          <w:rStyle w:val="VerbatimChar"/>
+        </w:rPr>
+        <w:t xml:space="preserve">- Definition and overview of sleep-state misperception</w:t>
+      </w:r>
+      <w:r>
+        <w:br/>
+      </w:r>
+      <w:r>
+        <w:rPr>
+          <w:rStyle w:val="VerbatimChar"/>
+        </w:rPr>
+        <w:t xml:space="preserve">  - What are the neural mechanisms?</w:t>
+      </w:r>
+      <w:r>
+        <w:br/>
+      </w:r>
+      <w:r>
+        <w:rPr>
+          <w:rStyle w:val="VerbatimChar"/>
+        </w:rPr>
+        <w:t xml:space="preserve">  - Why is it important? </w:t>
+      </w:r>
+      <w:r>
+        <w:br/>
+      </w:r>
+      <w:r>
+        <w:rPr>
+          <w:rStyle w:val="VerbatimChar"/>
+        </w:rPr>
+        <w:t xml:space="preserve">  - How does it affect people</w:t>
+      </w:r>
+      <w:r>
+        <w:br/>
+      </w:r>
+      <w:r>
+        <w:rPr>
+          <w:rStyle w:val="VerbatimChar"/>
+        </w:rPr>
+        <w:t xml:space="preserve">  </w:t>
+      </w:r>
+      <w:r>
+        <w:br/>
+      </w:r>
+      <w:r>
+        <w:rPr>
+          <w:rStyle w:val="VerbatimChar"/>
+        </w:rPr>
+        <w:t xml:space="preserve">  **interweave this in NRS, not actually measuring it in the study so perhaps not necessary to describe?**</w:t>
+      </w:r>
+      <w:r>
+        <w:br/>
+      </w:r>
+      <w:r>
+        <w:rPr>
+          <w:rStyle w:val="VerbatimChar"/>
+        </w:rPr>
+        <w:t xml:space="preserve">  **could be mismeasurement, something to do with how we measure sleep and how we measure sleep is overestimating what we know**</w:t>
+      </w:r>
+      <w:r>
+        <w:br/>
+      </w:r>
+      <w:r>
+        <w:rPr>
+          <w:rStyle w:val="VerbatimChar"/>
+        </w:rPr>
+        <w:t xml:space="preserve">  </w:t>
+      </w:r>
+      <w:r>
+        <w:br/>
+      </w:r>
+      <w:r>
+        <w:rPr>
+          <w:rStyle w:val="VerbatimChar"/>
+        </w:rPr>
+        <w:t xml:space="preserve">  **what are the neural correlates? Is it deficits in delta waves? </w:t>
+      </w:r>
+      <w:r>
+        <w:br/>
+      </w:r>
+      <w:r>
+        <w:br/>
+      </w:r>
+      <w:r>
+        <w:br/>
+      </w:r>
+      <w:r>
+        <w:rPr>
+          <w:rStyle w:val="VerbatimChar"/>
+        </w:rPr>
+        <w:t xml:space="preserve">  Why are we not able to measure sleep-state misperception? Is it an issue in how we measure sleep?</w:t>
+      </w:r>
+    </w:p>
+    <w:bookmarkEnd w:id="24"/>
+    <w:bookmarkStart w:id="25" w:name="self-reported-sleepiness"/>
+    <w:p>
+      <w:pPr>
+        <w:pStyle w:val="Heading2"/>
+      </w:pPr>
+      <w:r>
+        <w:t xml:space="preserve">Self-reported sleepiness</w:t>
+      </w:r>
+    </w:p>
+    <w:p>
+      <w:pPr>
+        <w:pStyle w:val="Compact"/>
+        <w:numPr>
+          <w:ilvl w:val="0"/>
+          <w:numId w:val="1004"/>
+        </w:numPr>
+      </w:pPr>
+      <w:r>
+        <w:t xml:space="preserve">subjective sleepiness is a measure of an individual’s self-assessed propensity to fall asleep in a particular situation. Persisistent sleepiness is debilitating and often associated with physical or emotional distress</w:t>
       </w:r>
     </w:p>
     <w:p>
@@ -262,168 +534,1020 @@
         <w:pStyle w:val="FirstParagraph"/>
       </w:pPr>
       <w:r>
-        <w:t xml:space="preserve">Recent research suggests there may be a distinct subtype of insomnia called non-restorative sleep, characterized by sleep-state misperception.</w:t>
-      </w:r>
-    </w:p>
-    <w:bookmarkEnd w:id="23"/>
-    <w:bookmarkStart w:id="25" w:name="sleep-state-misperception"/>
+        <w:t xml:space="preserve">“</w:t>
+      </w:r>
+      <w:r>
+        <w:t xml:space="preserve">physiological indices of sleepiness did not occur reliably until subjective perceptions fell between “sleepy</w:t>
+      </w:r>
+      <w:r>
+        <w:t xml:space="preserve">”</w:t>
+      </w:r>
+      <w:r>
+        <w:t xml:space="preserve"> </w:t>
+      </w:r>
+      <w:r>
+        <w:t xml:space="preserve">and</w:t>
+      </w:r>
+      <w:r>
+        <w:t xml:space="preserve"> </w:t>
+      </w:r>
+      <w:r>
+        <w:t xml:space="preserve">“</w:t>
+      </w:r>
+      <w:r>
+        <w:t xml:space="preserve">extremely sleepy-fighting sleep</w:t>
+      </w:r>
+      <w:r>
+        <w:t xml:space="preserve">”</w:t>
+      </w:r>
+      <w:r>
+        <w:t xml:space="preserve">; i.e. physiological changes due to sleepiness are not likely to occur until extreme sleepiness is encountered. ”</w:t>
+      </w:r>
+      <w:r>
+        <w:t xml:space="preserve"> </w:t>
+      </w:r>
+      <w:r>
+        <w:t xml:space="preserve">[@akerstedt2009]</w:t>
+      </w:r>
+      <w:r>
+        <w:t xml:space="preserve"> </w:t>
+      </w:r>
+      <w:r>
+        <w:t xml:space="preserve">- weak association (</w:t>
+      </w:r>
+    </w:p>
+    <w:p>
+      <w:pPr>
+        <w:pStyle w:val="BodyText"/>
+      </w:pPr>
+      <m:oMathPara>
+        <m:oMathParaPr>
+          <m:jc m:val="center"/>
+        </m:oMathParaPr>
+        <m:oMath>
+          <m:r>
+            <m:t>r</m:t>
+          </m:r>
+        </m:oMath>
+      </m:oMathPara>
+    </w:p>
+    <w:p>
+      <w:pPr>
+        <w:pStyle w:val="FirstParagraph"/>
+      </w:pPr>
+      <w:r>
+        <w:t xml:space="preserve">=0.18) between subjective fatigue and sleepiness in individuals with sleep disorders. Analysis of variance testing showed strong association between those patients with prominent fatigue and depressive symptoms (P &lt; 0.01) and illness intrusiveness (P &lt; 0.001). The findings support the notion that subjective fatigue and sleepiness can be independent manifestations of sleep disorders</w:t>
+      </w:r>
+      <w:r>
+        <w:t xml:space="preserve"> </w:t>
+      </w:r>
+      <w:r>
+        <w:t xml:space="preserve">[@hossain2005]</w:t>
+      </w:r>
+      <w:r>
+        <w:t xml:space="preserve"> </w:t>
+      </w:r>
+      <w:r>
+        <w:t xml:space="preserve">- excessive sleepiness is regarded as one of the cardinal manifestations of sleep disorders and often is accompanied by fatigue, many patients with fatigue complain of insomnia and do not report falling asleep or feeling sleepy at inappropriate times</w:t>
+      </w:r>
+      <w:r>
+        <w:t xml:space="preserve"> </w:t>
+      </w:r>
+      <w:r>
+        <w:t xml:space="preserve">[@hossain2005]</w:t>
+      </w:r>
+    </w:p>
+    <w:bookmarkEnd w:id="25"/>
+    <w:bookmarkStart w:id="27" w:name="eeg-drowsiness"/>
     <w:p>
       <w:pPr>
         <w:pStyle w:val="Heading2"/>
       </w:pPr>
       <w:r>
+        <w:t xml:space="preserve">EEG drowsiness</w:t>
+      </w:r>
+    </w:p>
+    <w:p>
+      <w:pPr>
+        <w:pStyle w:val="FirstParagraph"/>
+      </w:pPr>
+      <w:r>
+        <w:t xml:space="preserve">Drowsiness is the experience of moving from wake to sleep, measured most reliably through EEG.</w:t>
+      </w:r>
+    </w:p>
+    <w:p>
+      <w:pPr>
+        <w:pStyle w:val="Compact"/>
+        <w:numPr>
+          <w:ilvl w:val="0"/>
+          <w:numId w:val="1005"/>
+        </w:numPr>
+      </w:pPr>
+      <w:r>
+        <w:t xml:space="preserve">relevance to diagnosis and treatment of sleep disorders</w:t>
+      </w:r>
+    </w:p>
+    <w:p>
+      <w:pPr>
+        <w:pStyle w:val="FirstParagraph"/>
+      </w:pPr>
+      <w:r>
+        <w:t xml:space="preserve">current understanding:</w:t>
+      </w:r>
+    </w:p>
+    <w:p>
+      <w:pPr>
+        <w:numPr>
+          <w:ilvl w:val="0"/>
+          <w:numId w:val="1006"/>
+        </w:numPr>
+      </w:pPr>
+      <w:r>
+        <w:t xml:space="preserve">alpha waves: This brain activity can be easily identified by its topographic distribution (maximum amplitude over occipital regions), frequency range (8–13 Hz), and reactivity (it suffers a dramatic amplitude attenuation with the opening of the eyes). Drowsiness-alpha activity is typically characterized by decreased amplitude over occipital areas, as compared with the wakefulness-alpha rhythm, simultaneous to the appearance of a slower alpha pattern localized over anterior cortical regions.</w:t>
+      </w:r>
+      <w:r>
+        <w:t xml:space="preserve"> </w:t>
+      </w:r>
+      <w:r>
+        <w:t xml:space="preserve">[@cantero2002]</w:t>
+      </w:r>
+    </w:p>
+    <w:p>
+      <w:pPr>
+        <w:numPr>
+          <w:ilvl w:val="0"/>
+          <w:numId w:val="1006"/>
+        </w:numPr>
+      </w:pPr>
+      <w:r>
+        <w:t xml:space="preserve">detecting fatigue: algorithm (i)</w:t>
+      </w:r>
+      <w:r>
+        <w:t xml:space="preserve"> </w:t>
+      </w:r>
+      <m:oMath>
+        <m:f>
+          <m:fPr>
+            <m:type m:val="bar"/>
+          </m:fPr>
+          <m:num>
+            <m:r>
+              <m:t>θ</m:t>
+            </m:r>
+            <m:r>
+              <m:rPr>
+                <m:sty m:val="p"/>
+              </m:rPr>
+              <m:t>+</m:t>
+            </m:r>
+            <m:r>
+              <m:t>α</m:t>
+            </m:r>
+          </m:num>
+          <m:den>
+            <m:r>
+              <m:t>β</m:t>
+            </m:r>
+          </m:den>
+        </m:f>
+      </m:oMath>
+      <w:r>
+        <w:t xml:space="preserve">, algorithm (ii)</w:t>
+      </w:r>
+      <w:r>
+        <w:t xml:space="preserve"> </w:t>
+      </w:r>
+      <m:oMath>
+        <m:f>
+          <m:fPr>
+            <m:type m:val="bar"/>
+          </m:fPr>
+          <m:num>
+            <m:r>
+              <m:t>α</m:t>
+            </m:r>
+          </m:num>
+          <m:den>
+            <m:r>
+              <m:t>β</m:t>
+            </m:r>
+          </m:den>
+        </m:f>
+      </m:oMath>
+      <w:r>
+        <w:t xml:space="preserve">, algorithm (iii)</w:t>
+      </w:r>
+      <w:r>
+        <w:t xml:space="preserve"> </w:t>
+      </w:r>
+      <m:oMath>
+        <m:f>
+          <m:fPr>
+            <m:type m:val="bar"/>
+          </m:fPr>
+          <m:num>
+            <m:r>
+              <m:t>θ</m:t>
+            </m:r>
+            <m:r>
+              <m:rPr>
+                <m:sty m:val="p"/>
+              </m:rPr>
+              <m:t>+</m:t>
+            </m:r>
+            <m:r>
+              <m:t>α</m:t>
+            </m:r>
+          </m:num>
+          <m:den>
+            <m:r>
+              <m:t>α</m:t>
+            </m:r>
+            <m:r>
+              <m:rPr>
+                <m:sty m:val="p"/>
+              </m:rPr>
+              <m:t>+</m:t>
+            </m:r>
+            <m:r>
+              <m:t>β</m:t>
+            </m:r>
+          </m:den>
+        </m:f>
+      </m:oMath>
+      <w:r>
+        <w:t xml:space="preserve">, and algorithm (iv)</w:t>
+      </w:r>
+      <w:r>
+        <w:t xml:space="preserve"> </w:t>
+      </w:r>
+      <m:oMath>
+        <m:f>
+          <m:fPr>
+            <m:type m:val="bar"/>
+          </m:fPr>
+          <m:num>
+            <m:r>
+              <m:t>θ</m:t>
+            </m:r>
+          </m:num>
+          <m:den>
+            <m:r>
+              <m:t>β</m:t>
+            </m:r>
+          </m:den>
+        </m:f>
+      </m:oMath>
+      <w:r>
+        <w:t xml:space="preserve">, were also assessed as possible indicators for fatigue detection. Results showed stable delta and theta activities over time, a slight decrease of alpha activity, and a significant decrease of beta activity (p &lt; 0.05). All four algorithms showed an increase in the ratio of slow wave to fast wave EEG activities over time. Algorithm (i) (θ + α)/β showed a larger increase.</w:t>
+      </w:r>
+      <w:r>
+        <w:t xml:space="preserve"> </w:t>
+      </w:r>
+      <w:r>
+        <w:t xml:space="preserve">[@jap2009]</w:t>
+      </w:r>
+    </w:p>
+    <w:bookmarkStart w:id="26" w:name="Xfedc23632ee2c1fc18252659318906125a9fa99"/>
+    <w:p>
+      <w:pPr>
+        <w:pStyle w:val="Heading3"/>
+      </w:pPr>
+      <w:r>
+        <w:t xml:space="preserve">Explain brain waves and how they relate to drowsiness</w:t>
+      </w:r>
+    </w:p>
+    <w:p>
+      <w:pPr>
+        <w:pStyle w:val="SourceCode"/>
+      </w:pPr>
+      <w:r>
         <w:rPr>
-          <w:rStyle w:val="SectionNumber"/>
+          <w:rStyle w:val="VerbatimChar"/>
         </w:rPr>
-        <w:t xml:space="preserve">3.2</w:t>
-      </w:r>
-      <w:r>
-        <w:tab/>
-      </w:r>
-      <w:r>
-        <w:t xml:space="preserve">Sleep-state misperception</w:t>
-      </w:r>
-    </w:p>
-    <w:bookmarkStart w:id="24" w:name="subsection-of-the-middle-bit"/>
-    <w:p>
-      <w:pPr>
-        <w:pStyle w:val="Heading3"/>
-      </w:pPr>
+        <w:t xml:space="preserve">- AAC</w:t>
+      </w:r>
+      <w:r>
+        <w:br/>
+      </w:r>
       <w:r>
         <w:rPr>
-          <w:rStyle w:val="SectionNumber"/>
+          <w:rStyle w:val="VerbatimChar"/>
         </w:rPr>
-        <w:t xml:space="preserve">3.2.1</w:t>
-      </w:r>
-      <w:r>
-        <w:tab/>
-      </w:r>
-      <w:r>
-        <w:t xml:space="preserve">Subsection of the middle bit</w:t>
-      </w:r>
-    </w:p>
-    <w:p>
-      <w:pPr>
-        <w:pStyle w:val="FirstParagraph"/>
-      </w:pPr>
-      <w:r>
-        <w:t xml:space="preserve">This is a subsection of the middle bit. Quisque sit amet tempus arcu, ac suscipit ante. Cras massa elit, pellentesque eget nisl ut, malesuada rutrum risus. Nunc in venenatis mi. Curabitur sit amet suscipit eros, non tincidunt nibh. Phasellus lorem lectus, iaculis non luctus eget, tempus non risus. Suspendisse ut felis mi.</w:t>
-      </w:r>
-      <w:r>
-        <w:t xml:space="preserve"> </w:t>
-      </w:r>
-      <w:r>
-        <w:t xml:space="preserve">(Sweetman et al., 2021)</w:t>
-      </w:r>
-    </w:p>
-    <w:bookmarkEnd w:id="24"/>
-    <w:bookmarkEnd w:id="25"/>
-    <w:bookmarkStart w:id="27" w:name="self-reported-sleepiness"/>
-    <w:p>
-      <w:pPr>
-        <w:pStyle w:val="Heading2"/>
-      </w:pPr>
-      <w:r>
-        <w:rPr>
-          <w:rStyle w:val="SectionNumber"/>
-        </w:rPr>
-        <w:t xml:space="preserve">3.3</w:t>
-      </w:r>
-      <w:r>
-        <w:tab/>
-      </w:r>
-      <w:r>
-        <w:t xml:space="preserve">Self-reported sleepiness</w:t>
-      </w:r>
-    </w:p>
-    <w:p>
-      <w:pPr>
-        <w:pStyle w:val="FirstParagraph"/>
-      </w:pPr>
-      <w:r>
-        <w:t xml:space="preserve">Self-reported sleepiness can be measured by the Karolinska sleepiness scale, which correlates to neural measures of drowsiness in healthy controls</w:t>
-      </w:r>
-      <w:r>
-        <w:t xml:space="preserve"> </w:t>
-      </w:r>
-      <w:r>
-        <w:t xml:space="preserve">(Kaida et al., 2006)</w:t>
-      </w:r>
-    </w:p>
-    <w:bookmarkStart w:id="26" w:name="subheading"/>
-    <w:p>
-      <w:pPr>
-        <w:pStyle w:val="Heading3"/>
-      </w:pPr>
-      <w:r>
-        <w:rPr>
-          <w:rStyle w:val="SectionNumber"/>
-        </w:rPr>
-        <w:t xml:space="preserve">3.3.1</w:t>
-      </w:r>
-      <w:r>
-        <w:tab/>
-      </w:r>
-      <w:r>
-        <w:t xml:space="preserve">Subheading</w:t>
+        <w:t xml:space="preserve">- Slowing ratio</w:t>
       </w:r>
     </w:p>
     <w:bookmarkEnd w:id="26"/>
     <w:bookmarkEnd w:id="27"/>
-    <w:bookmarkStart w:id="28" w:name="summary-of-chapters"/>
+    <w:bookmarkStart w:id="28" w:name="power-spectra"/>
     <w:p>
       <w:pPr>
         <w:pStyle w:val="Heading2"/>
       </w:pPr>
       <w:r>
+        <w:t xml:space="preserve">Power spectra</w:t>
+      </w:r>
+    </w:p>
+    <w:p>
+      <w:pPr>
+        <w:pStyle w:val="Compact"/>
+        <w:numPr>
+          <w:ilvl w:val="0"/>
+          <w:numId w:val="1007"/>
+        </w:numPr>
+      </w:pPr>
+      <w:r>
+        <w:t xml:space="preserve">The most common quantitative method employed in sleep studies is spectral analysis, which decomposes a time series of EEG data into power (squared amplitude) in frequency bins (mV2/bin) , can be expressed as absolute or relative to the summed power in all bins, spectral analysis may represent an objective method for examining the pathophysiological mechanisms underlying insomnia</w:t>
+      </w:r>
+      <w:r>
+        <w:t xml:space="preserve"> </w:t>
+      </w:r>
+      <w:r>
+        <w:t xml:space="preserve">[@zhao2021]</w:t>
+      </w:r>
+    </w:p>
+    <w:p>
+      <w:pPr>
+        <w:pStyle w:val="Compact"/>
+        <w:numPr>
+          <w:ilvl w:val="0"/>
+          <w:numId w:val="1007"/>
+        </w:numPr>
+      </w:pPr>
+      <w:r>
+        <w:t xml:space="preserve">Raw PSD has a straightforward connection to signal amplitude, with channels expressoinf larger signal amplitudes typically showing larger power, useful when absolute differences in signal amplitude are deemed meaningful (topographical analysis)</w:t>
+      </w:r>
+      <w:r>
+        <w:t xml:space="preserve"> </w:t>
+      </w:r>
+      <w:r>
+        <w:t xml:space="preserve">[@cox2020]</w:t>
+      </w:r>
+    </w:p>
+    <w:bookmarkEnd w:id="28"/>
+    <w:bookmarkStart w:id="29" w:name="slow-wave-sleep"/>
+    <w:p>
+      <w:pPr>
+        <w:pStyle w:val="Heading2"/>
+      </w:pPr>
+      <w:r>
+        <w:t xml:space="preserve">Slow wave sleep</w:t>
+      </w:r>
+    </w:p>
+    <w:p>
+      <w:pPr>
+        <w:numPr>
+          <w:ilvl w:val="0"/>
+          <w:numId w:val="1008"/>
+        </w:numPr>
+      </w:pPr>
+      <w:r>
+        <w:t xml:space="preserve">EEG slow waves of NREM sleep occur when neurons become bistable and oscillate between two states: a hyperpolarized down-state characterized by neuronal silence (off-period), and a depolarized up-state during which neurons fire (on-period)</w:t>
+      </w:r>
+      <w:r>
+        <w:t xml:space="preserve"> </w:t>
+      </w:r>
+      <w:r>
+        <w:t xml:space="preserve">[@steriade2001]</w:t>
+      </w:r>
+      <w:r>
+        <w:t xml:space="preserve">. During up-state, neurons fire at high frequencies typical of waking, and during down state there is a tonic cessation of firing activity in all cortical layers</w:t>
+      </w:r>
+      <w:r>
+        <w:t xml:space="preserve"> </w:t>
+      </w:r>
+      <w:r>
+        <w:t xml:space="preserve">[@steriade1993]</w:t>
+      </w:r>
+    </w:p>
+    <w:p>
+      <w:pPr>
+        <w:numPr>
+          <w:ilvl w:val="0"/>
+          <w:numId w:val="1008"/>
+        </w:numPr>
+      </w:pPr>
+      <w:r>
+        <w:t xml:space="preserve">slow oscillation is a travelling wave that originates at a definite site and travels over the scalp at an estimated speed of 1.2-7.0 m/sec, waves originate more frequently in prefrontal-orbitofrontal regions and propagate in an anteroposterior direction</w:t>
+      </w:r>
+      <w:r>
+        <w:t xml:space="preserve"> </w:t>
+      </w:r>
+      <w:r>
+        <w:t xml:space="preserve">[@massimini2004]</w:t>
+      </w:r>
+      <w:r>
+        <w:t xml:space="preserve">.</w:t>
+      </w:r>
+    </w:p>
+    <w:p>
+      <w:pPr>
+        <w:numPr>
+          <w:ilvl w:val="0"/>
+          <w:numId w:val="1008"/>
+        </w:numPr>
+      </w:pPr>
+      <w:r>
+        <w:t xml:space="preserve">We identified two clusters of delta waves with distinctive properties: (1) a frontal-central cluster characterized by ∼2.5–3.0 Hz, relatively large, notched delta waves (so-called</w:t>
+      </w:r>
+      <w:r>
+        <w:t xml:space="preserve"> </w:t>
+      </w:r>
+      <w:r>
+        <w:t xml:space="preserve">“</w:t>
+      </w:r>
+      <w:r>
+        <w:t xml:space="preserve">sawtooth waves</w:t>
+      </w:r>
+      <w:r>
+        <w:t xml:space="preserve">”</w:t>
+      </w:r>
+      <w:r>
+        <w:t xml:space="preserve">) that tended to occur in bursts, were associated with increased gamma activity and rapid eye movements (EMs), and upon source modeling displayed an occipital-temporal and a frontal-central component and (2) a medial-occipital cluster characterized by more isolated, slower (&lt;2 Hz), and smaller waves that were not associated with rapid EMs, displayed a negative correlation with gamma activity, and were also found in NREM sleep. Therefore, delta waves are an integral part of REM sleep in humans and the two identified subtypes (sawtooth and medial-occipital slow waves) may reflect distinct generation mechanisms and functional roles.</w:t>
+      </w:r>
+      <w:r>
+        <w:t xml:space="preserve"> </w:t>
+      </w:r>
+      <w:r>
+        <w:t xml:space="preserve">[@bernardi2019]</w:t>
+      </w:r>
+    </w:p>
+    <w:p>
+      <w:pPr>
+        <w:numPr>
+          <w:ilvl w:val="0"/>
+          <w:numId w:val="1008"/>
+        </w:numPr>
+      </w:pPr>
+      <w:r>
+        <w:t xml:space="preserve">Insufficiency of slow-wave sleep may predict cognitive impairment and severity of chronic insomnia</w:t>
+      </w:r>
+      <w:r>
+        <w:t xml:space="preserve"> </w:t>
+      </w:r>
+      <w:r>
+        <w:t xml:space="preserve">[@li2016]</w:t>
+      </w:r>
+    </w:p>
+    <w:bookmarkEnd w:id="29"/>
+    <w:bookmarkStart w:id="30" w:name="delta-power"/>
+    <w:p>
+      <w:pPr>
+        <w:pStyle w:val="Heading2"/>
+      </w:pPr>
+      <w:r>
+        <w:t xml:space="preserve">Delta power</w:t>
+      </w:r>
+    </w:p>
+    <w:p>
+      <w:pPr>
+        <w:pStyle w:val="FirstParagraph"/>
+      </w:pPr>
+      <w:r>
+        <w:t xml:space="preserve">Importance of delta waves in sleep architecture</w:t>
+      </w:r>
+      <w:r>
+        <w:t xml:space="preserve"> </w:t>
+      </w:r>
+      <w:r>
+        <w:t xml:space="preserve">- characteristics and function</w:t>
+      </w:r>
+      <w:r>
+        <w:t xml:space="preserve"> </w:t>
+      </w:r>
+      <w:r>
+        <w:t xml:space="preserve">- association with restorative sleep processes</w:t>
+      </w:r>
+    </w:p>
+    <w:p>
+      <w:pPr>
+        <w:pStyle w:val="BodyText"/>
+      </w:pPr>
+      <w:r>
+        <w:t xml:space="preserve">NRS/ID/HC : quantitative differences in delta power</w:t>
+      </w:r>
+      <w:r>
+        <w:t xml:space="preserve"> </w:t>
+      </w:r>
+      <w:r>
+        <w:t xml:space="preserve">- best established method of sleep homeostasis - delta power dissipation overnight</w:t>
+      </w:r>
+      <w:r>
+        <w:t xml:space="preserve"> </w:t>
+      </w:r>
+      <w:r>
+        <w:t xml:space="preserve">[@lunsfordavery2021]</w:t>
+      </w:r>
+      <w:r>
+        <w:t xml:space="preserve"> </w:t>
+      </w:r>
+      <w:r>
+        <w:t xml:space="preserve">- insomnia patients exhibit a slower rate in overnight delta decline compared to HC, not explained by differences in total sleep time or wake after sleep onset.</w:t>
+      </w:r>
+      <w:r>
+        <w:t xml:space="preserve"> </w:t>
+      </w:r>
+      <w:r>
+        <w:t xml:space="preserve">[@lunsfordavery2021]</w:t>
+      </w:r>
+    </w:p>
+    <w:p>
+      <w:pPr>
+        <w:pStyle w:val="BodyText"/>
+      </w:pPr>
+      <w:r>
+        <w:t xml:space="preserve">correlation with daytime drowsiness:</w:t>
+      </w:r>
+    </w:p>
+    <w:bookmarkEnd w:id="30"/>
+    <w:bookmarkStart w:id="32" w:name="high-frequency-arousal"/>
+    <w:p>
+      <w:pPr>
+        <w:pStyle w:val="Heading2"/>
+      </w:pPr>
+      <w:r>
+        <w:t xml:space="preserve">high frequency arousal</w:t>
+      </w:r>
+    </w:p>
+    <w:p>
+      <w:pPr>
+        <w:pStyle w:val="Compact"/>
+        <w:numPr>
+          <w:ilvl w:val="0"/>
+          <w:numId w:val="1009"/>
+        </w:numPr>
+      </w:pPr>
+      <w:r>
+        <w:t xml:space="preserve">[@zhao2021]</w:t>
+      </w:r>
+      <w:r>
+        <w:t xml:space="preserve"> </w:t>
+      </w:r>
+      <w:r>
+        <w:t xml:space="preserve">meta-analysis found throughout wakefulness and sleep, patients with ID exhibited increased beta band power, although such increases sometimes extended into neighboring frequency bands, increased theta and gamma power during wake, increased alpha and sigma power during REM, decreased delta and increased theta, alpha, sigma power during NREM sleep.</w:t>
+      </w:r>
+    </w:p>
+    <w:p>
+      <w:pPr>
+        <w:pStyle w:val="Compact"/>
+        <w:numPr>
+          <w:ilvl w:val="0"/>
+          <w:numId w:val="1009"/>
+        </w:numPr>
+      </w:pPr>
+      <w:r>
+        <w:t xml:space="preserve">ID is associated with significantly increased EEG activity in high-frequency bands (beta/gamma) during g reststate wakefulness, sleep-onset, non-rapid eye movement, may reflect cortical hyperarousal</w:t>
+      </w:r>
+      <w:r>
+        <w:t xml:space="preserve"> </w:t>
+      </w:r>
+      <w:r>
+        <w:t xml:space="preserve">[@zhao2021]</w:t>
+      </w:r>
+    </w:p>
+    <w:p>
+      <w:pPr>
+        <w:pStyle w:val="Compact"/>
+        <w:numPr>
+          <w:ilvl w:val="0"/>
+          <w:numId w:val="1009"/>
+        </w:numPr>
+      </w:pPr>
+      <w:r>
+        <w:t xml:space="preserve">no significant differences in waking or NREM sleep power were observed aross all frequency bands in PI</w:t>
+      </w:r>
+      <w:r>
+        <w:t xml:space="preserve"> </w:t>
+      </w:r>
+      <w:r>
+        <w:t xml:space="preserve">[@wu2013]</w:t>
+      </w:r>
+    </w:p>
+    <w:bookmarkStart w:id="31" w:name="Xc20321c3dea27a7222c44bacd7fdd94195a86a7"/>
+    <w:p>
+      <w:pPr>
+        <w:pStyle w:val="Heading3"/>
+      </w:pPr>
+      <w:r>
+        <w:t xml:space="preserve">Differences of brain waves of people with insomnia/NRS and healthy controls</w:t>
+      </w:r>
+    </w:p>
+    <w:p>
+      <w:pPr>
+        <w:pStyle w:val="SourceCode"/>
+      </w:pPr>
+      <w:r>
         <w:rPr>
-          <w:rStyle w:val="SectionNumber"/>
+          <w:rStyle w:val="VerbatimChar"/>
         </w:rPr>
-        <w:t xml:space="preserve">3.4</w:t>
-      </w:r>
-      <w:r>
-        <w:tab/>
-      </w:r>
+        <w:t xml:space="preserve">- Increased slowing ratio</w:t>
+      </w:r>
+      <w:r>
+        <w:br/>
+      </w:r>
+      <w:r>
+        <w:rPr>
+          <w:rStyle w:val="VerbatimChar"/>
+        </w:rPr>
+        <w:t xml:space="preserve">- Higher delta and theta power</w:t>
+      </w:r>
+      <w:r>
+        <w:br/>
+      </w:r>
+      <w:r>
+        <w:rPr>
+          <w:rStyle w:val="VerbatimChar"/>
+        </w:rPr>
+        <w:t xml:space="preserve">    - Associated with increased sleepiness and cognitive implications</w:t>
+      </w:r>
+      <w:r>
+        <w:br/>
+      </w:r>
+      <w:r>
+        <w:rPr>
+          <w:rStyle w:val="VerbatimChar"/>
+        </w:rPr>
+        <w:t xml:space="preserve">- </w:t>
+      </w:r>
+    </w:p>
+    <w:bookmarkEnd w:id="31"/>
+    <w:bookmarkEnd w:id="32"/>
+    <w:bookmarkStart w:id="33" w:name="approach"/>
+    <w:p>
+      <w:pPr>
+        <w:pStyle w:val="Heading2"/>
+      </w:pPr>
+      <w:r>
+        <w:t xml:space="preserve">approach</w:t>
+      </w:r>
+    </w:p>
+    <w:p>
+      <w:pPr>
+        <w:pStyle w:val="Compact"/>
+        <w:numPr>
+          <w:ilvl w:val="0"/>
+          <w:numId w:val="1010"/>
+        </w:numPr>
+      </w:pPr>
+      <w:r>
+        <w:t xml:space="preserve">why are we doing things in the way we are doing? Integrate with theory</w:t>
+      </w:r>
+    </w:p>
+    <w:p>
+      <w:pPr>
+        <w:pStyle w:val="Compact"/>
+        <w:numPr>
+          <w:ilvl w:val="1"/>
+          <w:numId w:val="1011"/>
+        </w:numPr>
+      </w:pPr>
+      <w:r>
+        <w:t xml:space="preserve">Link psychological construct to apporach you are using it to measure it</w:t>
+      </w:r>
+    </w:p>
+    <w:p>
+      <w:pPr>
+        <w:pStyle w:val="Compact"/>
+        <w:numPr>
+          <w:ilvl w:val="1"/>
+          <w:numId w:val="1011"/>
+        </w:numPr>
+      </w:pPr>
+      <w:r>
+        <w:t xml:space="preserve">Operationalise how you are going to measure constructs</w:t>
+      </w:r>
+    </w:p>
+    <w:p>
+      <w:pPr>
+        <w:pStyle w:val="Compact"/>
+        <w:numPr>
+          <w:ilvl w:val="0"/>
+          <w:numId w:val="1010"/>
+        </w:numPr>
+      </w:pPr>
+      <w:r>
+        <w:t xml:space="preserve">description of overall research study</w:t>
+      </w:r>
+    </w:p>
+    <w:p>
+      <w:pPr>
+        <w:pStyle w:val="Compact"/>
+        <w:numPr>
+          <w:ilvl w:val="1"/>
+          <w:numId w:val="1012"/>
+        </w:numPr>
+      </w:pPr>
+      <w:r>
+        <w:t xml:space="preserve">what type of study it is,</w:t>
+      </w:r>
+    </w:p>
+    <w:p>
+      <w:pPr>
+        <w:pStyle w:val="Compact"/>
+        <w:numPr>
+          <w:ilvl w:val="2"/>
+          <w:numId w:val="1013"/>
+        </w:numPr>
+      </w:pPr>
+      <w:r>
+        <w:t xml:space="preserve">observational, age and sex matched</w:t>
+      </w:r>
+    </w:p>
+    <w:bookmarkEnd w:id="33"/>
+    <w:bookmarkStart w:id="34" w:name="aim"/>
+    <w:p>
+      <w:pPr>
+        <w:pStyle w:val="Heading2"/>
+      </w:pPr>
+      <w:r>
+        <w:t xml:space="preserve">aim</w:t>
+      </w:r>
+    </w:p>
+    <w:p>
+      <w:pPr>
+        <w:pStyle w:val="FirstParagraph"/>
+      </w:pPr>
+      <w:r>
+        <w:t xml:space="preserve">In order to examine regional differences in brain activity across three populations, we used HD-EEG to measure</w:t>
+      </w:r>
+      <w:r>
+        <w:t xml:space="preserve"> </w:t>
+      </w:r>
+      <w:r>
+        <w:rPr>
+          <w:b/>
+          <w:bCs/>
+        </w:rPr>
+        <w:t xml:space="preserve">spectral power</w:t>
+      </w:r>
+      <w:r>
+        <w:t xml:space="preserve"> </w:t>
+      </w:r>
+      <w:r>
+        <w:t xml:space="preserve">during resting wake and sleep. We aimed to see if there was a difference in the correlation of objective sleepiness scores to objective measures of drowsiness and if that was associated with topographical cluster differences. Finally, we examined if the regional differences was associated with delta power of previous nights sleep.</w:t>
+      </w:r>
+    </w:p>
+    <w:bookmarkEnd w:id="34"/>
+    <w:bookmarkStart w:id="35" w:name="hypotheses"/>
+    <w:p>
+      <w:pPr>
+        <w:pStyle w:val="Heading2"/>
+      </w:pPr>
+      <w:r>
+        <w:t xml:space="preserve">Hypotheses</w:t>
+      </w:r>
+    </w:p>
+    <w:p>
+      <w:pPr>
+        <w:pStyle w:val="Compact"/>
+        <w:numPr>
+          <w:ilvl w:val="0"/>
+          <w:numId w:val="1014"/>
+        </w:numPr>
+      </w:pPr>
+      <w:r>
+        <w:t xml:space="preserve">KSS scores will be higher in the ID and NRS groups compared to healthy controls, indicating increased subjective sleepiness.</w:t>
+      </w:r>
+    </w:p>
+    <w:p>
+      <w:pPr>
+        <w:pStyle w:val="Compact"/>
+        <w:numPr>
+          <w:ilvl w:val="0"/>
+          <w:numId w:val="1014"/>
+        </w:numPr>
+      </w:pPr>
+      <w:r>
+        <w:t xml:space="preserve">The correlation between KSS score and Slowing Ratio (SR) will differ significantly between the three groups. Healthy controls will have the strongest relationship between KSS score and SR, while NRS will have the weakest relationship.</w:t>
+      </w:r>
+    </w:p>
+    <w:p>
+      <w:pPr>
+        <w:pStyle w:val="Compact"/>
+        <w:numPr>
+          <w:ilvl w:val="0"/>
+          <w:numId w:val="1014"/>
+        </w:numPr>
+      </w:pPr>
+      <w:r>
+        <w:t xml:space="preserve">Topography of channel-by-channel comparisons for normalised power spectral density will reveal electrode cluster differences between the ID and NRS groups and KDT conditions.</w:t>
+      </w:r>
+    </w:p>
+    <w:p>
+      <w:pPr>
+        <w:pStyle w:val="Compact"/>
+        <w:numPr>
+          <w:ilvl w:val="0"/>
+          <w:numId w:val="1014"/>
+        </w:numPr>
+      </w:pPr>
+      <w:r>
+        <w:t xml:space="preserve">Clusters associated with higher SR during resting wake will be associated with lower delta power during sleep</w:t>
+      </w:r>
+    </w:p>
+    <w:bookmarkEnd w:id="35"/>
+    <w:bookmarkStart w:id="36" w:name="present-study"/>
+    <w:p>
+      <w:pPr>
+        <w:pStyle w:val="Heading2"/>
+      </w:pPr>
+      <w:r>
+        <w:t xml:space="preserve">Present study</w:t>
+      </w:r>
+    </w:p>
+    <w:p>
+      <w:pPr>
+        <w:pStyle w:val="FirstParagraph"/>
+      </w:pPr>
+      <w:r>
+        <w:t xml:space="preserve">This study will use HD-EEG to examine brain activity during the KDT to examine the correlation with self-reported sleepiness.</w:t>
+      </w:r>
+      <w:r>
+        <w:t xml:space="preserve"> </w:t>
+      </w:r>
+      <w:r>
+        <w:t xml:space="preserve">Hypotheses:</w:t>
+      </w:r>
+    </w:p>
+    <w:bookmarkEnd w:id="36"/>
+    <w:bookmarkStart w:id="37" w:name="summary-of-chapters"/>
+    <w:p>
+      <w:pPr>
+        <w:pStyle w:val="Heading2"/>
+      </w:pPr>
       <w:r>
         <w:t xml:space="preserve">Summary of chapters</w:t>
       </w:r>
     </w:p>
-    <w:bookmarkEnd w:id="28"/>
-    <w:bookmarkEnd w:id="29"/>
-    <w:bookmarkStart w:id="35" w:name="sec:method"/>
+    <w:bookmarkEnd w:id="37"/>
+    <w:bookmarkEnd w:id="38"/>
+    <w:bookmarkStart w:id="46" w:name="sec:method"/>
     <w:p>
       <w:pPr>
         <w:pStyle w:val="Heading1"/>
       </w:pPr>
       <w:r>
+        <w:t xml:space="preserve">Method</w:t>
+      </w:r>
+    </w:p>
+    <w:bookmarkStart w:id="39" w:name="participants"/>
+    <w:p>
+      <w:pPr>
+        <w:pStyle w:val="Heading2"/>
+      </w:pPr>
+      <w:r>
+        <w:t xml:space="preserve">Participants</w:t>
+      </w:r>
+    </w:p>
+    <w:p>
+      <w:pPr>
+        <w:pStyle w:val="FirstParagraph"/>
+      </w:pPr>
+      <w:r>
+        <w:t xml:space="preserve">12 participants from each clinical population were recruited: individuals with insomnia disorder (ID), individuals with non-restorative sleep (NRS), and healthy controls (HC). Recruitment was conducted through referrals from the Woolcock Institute and the Royal Prince Alfred sleep clinics, in addition to social media advertising. Due to the influence of age and sex on sleep architecture</w:t>
+      </w:r>
+      <w:r>
+        <w:t xml:space="preserve"> </w:t>
+      </w:r>
+      <w:r>
+        <w:t xml:space="preserve">[@mongrain2005]</w:t>
+      </w:r>
+      <w:r>
+        <w:t xml:space="preserve">, participants were sex and age matched with a maximum difference of 1 year.</w:t>
+      </w:r>
+    </w:p>
+    <w:p>
+      <w:pPr>
+        <w:pStyle w:val="BodyText"/>
+      </w:pPr>
+      <w:r>
+        <w:t xml:space="preserve">Participants were excluded if they had any comorbid sleep apnoea, as measured by wrist oximetry (oxygen desaturation index above 10 during any night of monitoring) (WristOX has high sensitivity of diagnosing OSAS</w:t>
+      </w:r>
+      <w:r>
+        <w:t xml:space="preserve"> </w:t>
+      </w:r>
+      <w:r>
+        <w:t xml:space="preserve">[@nigro2008]</w:t>
+      </w:r>
+      <w:r>
+        <w:t xml:space="preserve">). Participants were additionally excluded if they had clinically significant depression or anxiety scores as measured through the DASS-21, heavy alcohol use, pregnancy, circadian rhythm disruption through shift work or recent international travel, or a natural sleep time that of less than 6 hours or outside the hours of 21:30 and 8:00. As medications are known to affect sleep architecture, participants taking regular medications affecting sleep were excluded.</w:t>
+      </w:r>
+    </w:p>
+    <w:p>
+      <w:pPr>
+        <w:pStyle w:val="BodyText"/>
+      </w:pPr>
+      <w:r>
+        <w:t xml:space="preserve">The inclusion criteria for the ID group was as set by the Diagnostic and Statistical Manual of Mental Disorders, Fifth Edition</w:t>
+      </w:r>
+      <w:r>
+        <w:t xml:space="preserve"> </w:t>
+      </w:r>
+      <w:r>
+        <w:t xml:space="preserve">[@apa2022]</w:t>
+      </w:r>
+      <w:r>
+        <w:t xml:space="preserve"> </w:t>
+      </w:r>
+      <w:r>
+        <w:t xml:space="preserve">criteria, with difficulty initiating or maintaining sleep persisting for over 1 month causing clinically significant distress or impairment in daily life. They additionally were required to have a Pittsburgh Sleep Quality Index (PSIQ) score of 6 or higher, and an Insomnia Severity Index (ISI) score of 16 or higher.</w:t>
+      </w:r>
+    </w:p>
+    <w:p>
+      <w:pPr>
+        <w:pStyle w:val="BodyText"/>
+      </w:pPr>
+      <w:r>
+        <w:t xml:space="preserve">Individuals in the NRS group could not have a mean Total Sleep Time (TST) below six hours as measured by sleep diary or actigraphy, or a mean refreshed score above 3. Inclusion in this group required a PSQI of 6 or more, with subcomponent scores of at least 2 on the PSQI Component 1 and 10 on PSQI Component 5.</w:t>
+      </w:r>
+    </w:p>
+    <w:p>
+      <w:pPr>
+        <w:pStyle w:val="BodyText"/>
+      </w:pPr>
+      <w:r>
+        <w:t xml:space="preserve">Healthy controls needed to have a PSQI score of 4 or less and an ISI score of 6 or less.</w:t>
+      </w:r>
+    </w:p>
+    <w:p>
+      <w:pPr>
+        <w:pStyle w:val="BodyText"/>
+      </w:pPr>
+      <w:r>
         <w:rPr>
-          <w:rStyle w:val="SectionNumber"/>
+          <w:b/>
+          <w:bCs/>
         </w:rPr>
-        <w:t xml:space="preserve">4</w:t>
-      </w:r>
-      <w:r>
-        <w:tab/>
-      </w:r>
-      <w:r>
-        <w:t xml:space="preserve">Method</w:t>
-      </w:r>
-    </w:p>
-    <w:bookmarkStart w:id="30" w:name="participants"/>
+        <w:t xml:space="preserve">consent</w:t>
+      </w:r>
+      <w:r>
+        <w:t xml:space="preserve"> </w:t>
+      </w:r>
+      <w:r>
+        <w:t xml:space="preserve">All patients were remunerated $100 upon successful completion of the study.</w:t>
+      </w:r>
+    </w:p>
+    <w:bookmarkEnd w:id="39"/>
+    <w:bookmarkStart w:id="40" w:name="protocol"/>
     <w:p>
       <w:pPr>
         <w:pStyle w:val="Heading2"/>
       </w:pPr>
       <w:r>
+        <w:t xml:space="preserve">Protocol</w:t>
+      </w:r>
+    </w:p>
+    <w:p>
+      <w:pPr>
+        <w:pStyle w:val="FirstParagraph"/>
+      </w:pPr>
+      <w:r>
+        <w:t xml:space="preserve">The study was approved by the Macquarie University Human Research Ethics Committee. Participants attended the sleep laboratory at the Woolcock Institute of Medical Research for inital screening by a sleep physician. Participants baseline sleep and activity patterns were measured via an Actigraphy watch (</w:t>
+      </w:r>
+      <w:r>
         <w:rPr>
-          <w:rStyle w:val="SectionNumber"/>
+          <w:b/>
+          <w:bCs/>
         </w:rPr>
-        <w:t xml:space="preserve">4.1</w:t>
-      </w:r>
-      <w:r>
-        <w:tab/>
-      </w:r>
-      <w:r>
-        <w:t xml:space="preserve">Participants</w:t>
+        <w:t xml:space="preserve">which one</w:t>
+      </w:r>
+      <w:r>
+        <w:t xml:space="preserve">) for 7 days prior, which was validated against self-reported sleep diaries. Participants additionally completed the Restorative Sleep Questionnaire Daily Version (RSQ-D) for 7 days prior.</w:t>
+      </w:r>
+    </w:p>
+    <w:p>
+      <w:pPr>
+        <w:pStyle w:val="BodyText"/>
+      </w:pPr>
+      <w:r>
+        <w:t xml:space="preserve">Upon arrival at the laboratory at 17:00, participants underwent final medical screening and a series of cognitive assessment. They were then served dinner and fitted with a high-density electroencephalography (HD-EEG) cap. Further cognitive assessments were conducted before the administration of the Karolinska Drowsiness Test (KDT) approximately 45 minutes prior to their habitual bedtime. Overnight polysomnography using HD-EEG was recorded, in addition to sleep video recording using a AXIS P3225-LV camera.</w:t>
+      </w:r>
+    </w:p>
+    <w:p>
+      <w:pPr>
+        <w:pStyle w:val="BodyText"/>
+      </w:pPr>
+      <w:r>
+        <w:t xml:space="preserve">Lights were turned on at the participant’s natural wake time and they were asked if they were already awake or wakened by researchers. The KDT was repeated five minutes post-habitual wake time. Following the morning KDT, participants completed further cognitive testing and an MRI scan.</w:t>
+      </w:r>
+    </w:p>
+    <w:bookmarkEnd w:id="40"/>
+    <w:bookmarkStart w:id="44" w:name="measures"/>
+    <w:p>
+      <w:pPr>
+        <w:pStyle w:val="Heading2"/>
+      </w:pPr>
+      <w:r>
+        <w:t xml:space="preserve">Measures</w:t>
+      </w:r>
+    </w:p>
+    <w:bookmarkStart w:id="41" w:name="kss"/>
+    <w:p>
+      <w:pPr>
+        <w:pStyle w:val="Heading3"/>
+      </w:pPr>
+      <w:r>
+        <w:t xml:space="preserve">KSS</w:t>
       </w:r>
     </w:p>
     <w:p>
@@ -431,253 +1555,315 @@
         <w:pStyle w:val="FirstParagraph"/>
       </w:pPr>
       <w:r>
-        <w:t xml:space="preserve">12 participants from each clinical group (ID, NRS, HC) were recruited through referrals from the Woolcock Institute and the Royal Prince Alfred sleep clinics in addition to social media advertising.</w:t>
-      </w:r>
-      <w:r>
-        <w:t xml:space="preserve"> </w:t>
-      </w:r>
-      <w:r>
-        <w:t xml:space="preserve">- Age and sex matched</w:t>
-      </w:r>
-      <w:r>
-        <w:t xml:space="preserve"> </w:t>
-      </w:r>
-      <w:r>
-        <w:t xml:space="preserve">- excluded if comorbid sleep disorder</w:t>
-      </w:r>
-      <w:r>
-        <w:t xml:space="preserve"> </w:t>
-      </w:r>
-      <w:r>
-        <w:t xml:space="preserve">- Inclusion criteria for insomnia</w:t>
-      </w:r>
-      <w:r>
-        <w:t xml:space="preserve"> </w:t>
-      </w:r>
-      <w:r>
-        <w:t xml:space="preserve">- inclusion criteria for NRS</w:t>
-      </w:r>
-      <w:r>
-        <w:t xml:space="preserve"> </w:t>
-      </w:r>
-      <w:r>
-        <w:t xml:space="preserve">- Remunerated $100</w:t>
-      </w:r>
-    </w:p>
-    <w:bookmarkEnd w:id="30"/>
-    <w:bookmarkStart w:id="33" w:name="measures"/>
+        <w:t xml:space="preserve">Subjective sleepiness was assessed using the Karolinska Sleepiness Scale (KSS), a 9 point scale with verbal anchors at steps 1(</w:t>
+      </w:r>
+      <w:r>
+        <w:t xml:space="preserve">“</w:t>
+      </w:r>
+      <w:r>
+        <w:t xml:space="preserve">extremely alert</w:t>
+      </w:r>
+      <w:r>
+        <w:t xml:space="preserve">”</w:t>
+      </w:r>
+      <w:r>
+        <w:t xml:space="preserve">)., 3 (</w:t>
+      </w:r>
+      <w:r>
+        <w:t xml:space="preserve">“</w:t>
+      </w:r>
+      <w:r>
+        <w:t xml:space="preserve">alert</w:t>
+      </w:r>
+      <w:r>
+        <w:t xml:space="preserve">”</w:t>
+      </w:r>
+      <w:r>
+        <w:t xml:space="preserve">), 5 (</w:t>
+      </w:r>
+      <w:r>
+        <w:t xml:space="preserve">“</w:t>
+      </w:r>
+      <w:r>
+        <w:t xml:space="preserve">neither alert nor sleepy</w:t>
+      </w:r>
+      <w:r>
+        <w:t xml:space="preserve">”</w:t>
+      </w:r>
+      <w:r>
+        <w:t xml:space="preserve">), 7 (</w:t>
+      </w:r>
+      <w:r>
+        <w:t xml:space="preserve">“</w:t>
+      </w:r>
+      <w:r>
+        <w:t xml:space="preserve">sleepy-but no difficulty remaining awake</w:t>
+      </w:r>
+      <w:r>
+        <w:t xml:space="preserve">”</w:t>
+      </w:r>
+      <w:r>
+        <w:t xml:space="preserve">), and 9 (Extremely sleepy-fighting sleep)</w:t>
+      </w:r>
+      <w:r>
+        <w:t xml:space="preserve"> </w:t>
+      </w:r>
+      <w:r>
+        <w:t xml:space="preserve">[@akerstedt1990]</w:t>
+      </w:r>
+      <w:r>
+        <w:t xml:space="preserve"> </w:t>
+      </w:r>
+      <w:r>
+        <w:rPr>
+          <w:b/>
+          <w:bCs/>
+        </w:rPr>
+        <w:t xml:space="preserve">confirm if this kss or one with anchor at each step</w:t>
+      </w:r>
+      <w:r>
+        <w:t xml:space="preserve">. The KSS has been vaidated in healthy populations as being closely related to EEG and behavioural variables of sleepiness</w:t>
+      </w:r>
+      <w:r>
+        <w:t xml:space="preserve"> </w:t>
+      </w:r>
+      <w:r>
+        <w:t xml:space="preserve">[@kaida2006]</w:t>
+      </w:r>
+      <w:r>
+        <w:t xml:space="preserve">.</w:t>
+      </w:r>
+    </w:p>
+    <w:p>
+      <w:pPr>
+        <w:pStyle w:val="Compact"/>
+        <w:numPr>
+          <w:ilvl w:val="0"/>
+          <w:numId w:val="1015"/>
+        </w:numPr>
+      </w:pPr>
+      <w:r>
+        <w:t xml:space="preserve">sensitive to manipulations known to affect sleepiness, correlate with impaired waking function and appear to be used consistently across individuals</w:t>
+      </w:r>
+      <w:r>
+        <w:t xml:space="preserve"> </w:t>
+      </w:r>
+      <w:r>
+        <w:t xml:space="preserve">[@akerstedt2014]</w:t>
+      </w:r>
+    </w:p>
+    <w:bookmarkEnd w:id="41"/>
+    <w:bookmarkStart w:id="42" w:name="kdt"/>
+    <w:p>
+      <w:pPr>
+        <w:pStyle w:val="Heading3"/>
+      </w:pPr>
+      <w:r>
+        <w:t xml:space="preserve">KDT</w:t>
+      </w:r>
+    </w:p>
+    <w:p>
+      <w:pPr>
+        <w:pStyle w:val="FirstParagraph"/>
+      </w:pPr>
+      <w:r>
+        <w:t xml:space="preserve">The KDT was used to measure electrophysiological drowsiness as measured through HD-EEG recordings. Participants were instructed</w:t>
+      </w:r>
+      <w:r>
+        <w:t xml:space="preserve"> </w:t>
+      </w:r>
+      <w:r>
+        <w:t xml:space="preserve">“</w:t>
+      </w:r>
+      <w:r>
+        <w:t xml:space="preserve">Look at the dot in front of you and be as relaxed as possible while staying awake. Keep your head and body still and minimize blinking. After a few minutes, I’ll ask you to close your eyes and keep them closed for a few minutes. Finally, I’ll ask you to open your eyes again and keep them open for a few minutes.</w:t>
+      </w:r>
+      <w:r>
+        <w:t xml:space="preserve">”</w:t>
+      </w:r>
+      <w:r>
+        <w:t xml:space="preserve"> </w:t>
+      </w:r>
+      <w:r>
+        <w:t xml:space="preserve">They commence with their eyes open, close their eyes at 2m10, open eyes again at 4m40, and the test ends at 7m10.</w:t>
+      </w:r>
+    </w:p>
+    <w:bookmarkEnd w:id="42"/>
+    <w:bookmarkStart w:id="43" w:name="hd-eeg"/>
+    <w:p>
+      <w:pPr>
+        <w:pStyle w:val="Heading3"/>
+      </w:pPr>
+      <w:r>
+        <w:t xml:space="preserve">HD EEG</w:t>
+      </w:r>
+    </w:p>
+    <w:p>
+      <w:pPr>
+        <w:pStyle w:val="FirstParagraph"/>
+      </w:pPr>
+      <w:r>
+        <w:t xml:space="preserve">High-density EEG data were collected using 256-channel caps (</w:t>
+      </w:r>
+      <w:r>
+        <w:rPr>
+          <w:b/>
+          <w:bCs/>
+        </w:rPr>
+        <w:t xml:space="preserve">which one</w:t>
+      </w:r>
+      <w:r>
+        <w:t xml:space="preserve">). Th</w:t>
+      </w:r>
+      <w:r>
+        <w:t xml:space="preserve"> </w:t>
+      </w:r>
+      <w:r>
+        <w:rPr>
+          <w:rStyle w:val="VerbatimChar"/>
+        </w:rPr>
+        <w:t xml:space="preserve">signals were amplified and digitised, impedences, recordings were acquired with electrodes referenced to the vertex</w:t>
+      </w:r>
+      <w:r>
+        <w:t xml:space="preserve"> </w:t>
+      </w:r>
+      <w:r>
+        <w:rPr>
+          <w:rStyle w:val="VerbatimChar"/>
+        </w:rPr>
+        <w:t xml:space="preserve">processing of original eeg signals was performed</w:t>
+      </w:r>
+    </w:p>
+    <w:p>
+      <w:pPr>
+        <w:pStyle w:val="BodyText"/>
+      </w:pPr>
+      <w:r>
+        <w:t xml:space="preserve">The data was visually inspected for artefacts and arousals using a</w:t>
+      </w:r>
+      <w:r>
+        <w:t xml:space="preserve"> </w:t>
+      </w:r>
+      <w:r>
+        <w:rPr>
+          <w:b/>
+          <w:bCs/>
+        </w:rPr>
+        <w:t xml:space="preserve">semi-automatic process</w:t>
+      </w:r>
+      <w:r>
+        <w:t xml:space="preserve"> </w:t>
+      </w:r>
+      <w:r>
+        <w:t xml:space="preserve">and was manually verified and cleaned.</w:t>
+      </w:r>
+      <w:r>
+        <w:t xml:space="preserve"> </w:t>
+      </w:r>
+      <w:r>
+        <w:rPr>
+          <w:rStyle w:val="VerbatimChar"/>
+        </w:rPr>
+        <w:t xml:space="preserve">The record was visually inspected for bad channels and channels identified as poor quality (2.5% ± 1.4% of 164 chan- nels) were replaced with an interpolated EEG signal using a spher- ical spline interpolation algorithm. After artifact removal and bad channel interpolation, the EEG signals were average-referenced.</w:t>
+      </w:r>
+      <w:r>
+        <w:t xml:space="preserve"> </w:t>
+      </w:r>
+      <w:r>
+        <w:rPr>
+          <w:b/>
+          <w:bCs/>
+        </w:rPr>
+        <w:t xml:space="preserve">did we do this?</w:t>
+      </w:r>
+    </w:p>
+    <w:p>
+      <w:pPr>
+        <w:pStyle w:val="BodyText"/>
+      </w:pPr>
+      <w:r>
+        <w:t xml:space="preserve">To calculate power spectral density, cleaned EEG signals were analysed using a fast Fourier transform</w:t>
+      </w:r>
+      <w:r>
+        <w:t xml:space="preserve"> </w:t>
+      </w:r>
+      <w:r>
+        <w:rPr>
+          <w:rStyle w:val="VerbatimChar"/>
+        </w:rPr>
+        <w:t xml:space="preserve">with 50% overlapping between con- secutive 4-second windows with a Hanning filter function, resulting in a frequency resolution of 0.25 Hz</w:t>
+      </w:r>
+    </w:p>
+    <w:p>
+      <w:pPr>
+        <w:pStyle w:val="BodyText"/>
+      </w:pPr>
+      <w:r>
+        <w:t xml:space="preserve">EEG spectral power densities were quantified as: delta (1–4.5 Hz), theta (4.5–8 Hz), alpha (8–12 Hz), sigma (12–15 Hz), beta (15–25 Hz), and gamma (25–40 Hz).</w:t>
+      </w:r>
+    </w:p>
+    <w:bookmarkEnd w:id="43"/>
+    <w:bookmarkEnd w:id="44"/>
+    <w:bookmarkStart w:id="45" w:name="statistical-analysis"/>
     <w:p>
       <w:pPr>
         <w:pStyle w:val="Heading2"/>
       </w:pPr>
       <w:r>
+        <w:t xml:space="preserve">Statistical analysis</w:t>
+      </w:r>
+    </w:p>
+    <w:p>
+      <w:pPr>
+        <w:pStyle w:val="FirstParagraph"/>
+      </w:pPr>
+      <w:r>
+        <w:t xml:space="preserve">z-score normalised power spectral data were analysed for eyes open and eyes closed conditions for each participant</w:t>
+      </w:r>
+    </w:p>
+    <w:p>
+      <w:pPr>
+        <w:pStyle w:val="BodyText"/>
+      </w:pPr>
+      <w:r>
         <w:rPr>
-          <w:rStyle w:val="SectionNumber"/>
+          <w:rStyle w:val="VerbatimChar"/>
         </w:rPr>
-        <w:t xml:space="preserve">4.2</w:t>
-      </w:r>
-      <w:r>
-        <w:tab/>
-      </w:r>
-      <w:r>
-        <w:t xml:space="preserve">Measures</w:t>
-      </w:r>
-    </w:p>
-    <w:bookmarkStart w:id="31" w:name="kss"/>
-    <w:p>
-      <w:pPr>
-        <w:pStyle w:val="Heading3"/>
-      </w:pPr>
-      <w:r>
-        <w:rPr>
-          <w:rStyle w:val="SectionNumber"/>
-        </w:rPr>
-        <w:t xml:space="preserve">4.2.1</w:t>
-      </w:r>
-      <w:r>
-        <w:tab/>
-      </w:r>
-      <w:r>
-        <w:t xml:space="preserve">KSS</w:t>
-      </w:r>
-    </w:p>
-    <w:p>
-      <w:pPr>
-        <w:pStyle w:val="Compact"/>
-        <w:numPr>
-          <w:ilvl w:val="0"/>
-          <w:numId w:val="1001"/>
-        </w:numPr>
-      </w:pPr>
-      <w:r>
-        <w:t xml:space="preserve">KSS is a 1 item 9-point likert scale measure</w:t>
-      </w:r>
-    </w:p>
-    <w:p>
-      <w:pPr>
-        <w:pStyle w:val="Compact"/>
-        <w:numPr>
-          <w:ilvl w:val="0"/>
-          <w:numId w:val="1001"/>
-        </w:numPr>
-      </w:pPr>
-      <w:r>
-        <w:t xml:space="preserve">internal and external validity</w:t>
-      </w:r>
-    </w:p>
-    <w:p>
-      <w:pPr>
-        <w:pStyle w:val="Compact"/>
-        <w:numPr>
-          <w:ilvl w:val="0"/>
-          <w:numId w:val="1001"/>
-        </w:numPr>
-      </w:pPr>
-      <w:r>
-        <w:t xml:space="preserve">measures sleepiness</w:t>
-      </w:r>
-    </w:p>
-    <w:bookmarkEnd w:id="31"/>
-    <w:bookmarkStart w:id="32" w:name="kdt"/>
-    <w:p>
-      <w:pPr>
-        <w:pStyle w:val="Heading3"/>
-      </w:pPr>
-      <w:r>
-        <w:rPr>
-          <w:rStyle w:val="SectionNumber"/>
-        </w:rPr>
-        <w:t xml:space="preserve">4.2.2</w:t>
-      </w:r>
-      <w:r>
-        <w:tab/>
-      </w:r>
-      <w:r>
-        <w:t xml:space="preserve">KDT</w:t>
-      </w:r>
-    </w:p>
-    <w:p>
-      <w:pPr>
-        <w:pStyle w:val="Compact"/>
-        <w:numPr>
-          <w:ilvl w:val="0"/>
-          <w:numId w:val="1002"/>
-        </w:numPr>
-      </w:pPr>
-      <w:r>
-        <w:t xml:space="preserve">KDT measured through HD-EEG data</w:t>
-      </w:r>
-    </w:p>
-    <w:p>
-      <w:pPr>
-        <w:pStyle w:val="Compact"/>
-        <w:numPr>
-          <w:ilvl w:val="0"/>
-          <w:numId w:val="1002"/>
-        </w:numPr>
-      </w:pPr>
-      <w:r>
-        <w:t xml:space="preserve">Eyes open and eyes closed conditions</w:t>
-      </w:r>
-    </w:p>
-    <w:p>
-      <w:pPr>
-        <w:pStyle w:val="Compact"/>
-        <w:numPr>
-          <w:ilvl w:val="0"/>
-          <w:numId w:val="1002"/>
-        </w:numPr>
-      </w:pPr>
-      <w:r>
-        <w:t xml:space="preserve">Power spectra</w:t>
-      </w:r>
-    </w:p>
-    <w:bookmarkEnd w:id="32"/>
-    <w:bookmarkEnd w:id="33"/>
-    <w:bookmarkStart w:id="34" w:name="procedure"/>
+        <w:t xml:space="preserve">To control for Type I error rate in cluster analysis, statistical nonparametric mapping (SnPM) with the suprathreshold cluster test will be used. SnPM uses permutation tests (10 000 random shuffles of the data) to establish a distribution of cluster size findings that occur due to chance. This distribution can then be used to compare cluster size to the a priori set threshold of p &lt; .05, determining if it is statistically significant (D’Rozario et al., 2023).</w:t>
+      </w:r>
+    </w:p>
+    <w:p>
+      <w:pPr>
+        <w:pStyle w:val="BodyText"/>
+      </w:pPr>
+      <w:r>
+        <w:t xml:space="preserve">EEG processor</w:t>
+      </w:r>
+    </w:p>
+    <w:p>
+      <w:pPr>
+        <w:pStyle w:val="BodyText"/>
+      </w:pPr>
+      <w:r>
+        <w:t xml:space="preserve">All analyses were performed using MATLAB version r2024a (MathWorks, Natick, MA, USA).</w:t>
+      </w:r>
+    </w:p>
+    <w:bookmarkEnd w:id="45"/>
+    <w:bookmarkEnd w:id="46"/>
+    <w:bookmarkStart w:id="51" w:name="sec:results"/>
+    <w:p>
+      <w:pPr>
+        <w:pStyle w:val="Heading1"/>
+      </w:pPr>
+      <w:r>
+        <w:t xml:space="preserve">Results</w:t>
+      </w:r>
+    </w:p>
+    <w:bookmarkStart w:id="47" w:name="comparing-kss-scores-between-groups"/>
     <w:p>
       <w:pPr>
         <w:pStyle w:val="Heading2"/>
       </w:pPr>
-      <w:r>
-        <w:rPr>
-          <w:rStyle w:val="SectionNumber"/>
-        </w:rPr>
-        <w:t xml:space="preserve">4.3</w:t>
-      </w:r>
-      <w:r>
-        <w:tab/>
-      </w:r>
-      <w:r>
-        <w:t xml:space="preserve">Procedure</w:t>
-      </w:r>
-    </w:p>
-    <w:p>
-      <w:pPr>
-        <w:pStyle w:val="FirstParagraph"/>
-      </w:pPr>
-      <w:r>
-        <w:t xml:space="preserve">The study was approved by the Macquarie University Human Research Ethics Committee.</w:t>
-      </w:r>
-      <w:r>
-        <w:t xml:space="preserve"> </w:t>
-      </w:r>
-      <w:r>
-        <w:t xml:space="preserve">- Participants come to the Woolcock</w:t>
-      </w:r>
-      <w:r>
-        <w:t xml:space="preserve"> </w:t>
-      </w:r>
-      <w:r>
-        <w:t xml:space="preserve">- Sleep is monitored overnight</w:t>
-      </w:r>
-      <w:r>
-        <w:t xml:space="preserve"> </w:t>
-      </w:r>
-      <w:r>
-        <w:t xml:space="preserve">- KSS and KDT recorded at 7am and 9am</w:t>
-      </w:r>
-      <w:r>
-        <w:t xml:space="preserve"> </w:t>
-      </w:r>
-      <w:r>
-        <w:t xml:space="preserve">- Other neurobehavioural testing also done</w:t>
-      </w:r>
-    </w:p>
-    <w:bookmarkEnd w:id="34"/>
-    <w:bookmarkEnd w:id="35"/>
-    <w:bookmarkStart w:id="40" w:name="sec:results"/>
-    <w:p>
-      <w:pPr>
-        <w:pStyle w:val="Heading1"/>
-      </w:pPr>
-      <w:r>
-        <w:rPr>
-          <w:rStyle w:val="SectionNumber"/>
-        </w:rPr>
-        <w:t xml:space="preserve">5</w:t>
-      </w:r>
-      <w:r>
-        <w:tab/>
-      </w:r>
-      <w:r>
-        <w:t xml:space="preserve">Results</w:t>
-      </w:r>
-    </w:p>
-    <w:bookmarkStart w:id="36" w:name="comparing-kss-scores-between-groups"/>
-    <w:p>
-      <w:pPr>
-        <w:pStyle w:val="Heading2"/>
-      </w:pPr>
-      <w:r>
-        <w:rPr>
-          <w:rStyle w:val="SectionNumber"/>
-        </w:rPr>
-        <w:t xml:space="preserve">5.1</w:t>
-      </w:r>
-      <w:r>
-        <w:tab/>
-      </w:r>
       <w:r>
         <w:t xml:space="preserve">Comparing KSS scores between groups</w:t>
       </w:r>
@@ -703,80 +1889,44 @@
         <w:t xml:space="preserve">.</w:t>
       </w:r>
     </w:p>
-    <w:bookmarkEnd w:id="36"/>
-    <w:bookmarkStart w:id="37" w:name="Xfe874da4667a21f4e9e660b014751bd8b9d020b"/>
+    <w:bookmarkEnd w:id="47"/>
+    <w:bookmarkStart w:id="48" w:name="Xfe874da4667a21f4e9e660b014751bd8b9d020b"/>
     <w:p>
       <w:pPr>
         <w:pStyle w:val="Heading2"/>
       </w:pPr>
       <w:r>
-        <w:rPr>
-          <w:rStyle w:val="SectionNumber"/>
-        </w:rPr>
-        <w:t xml:space="preserve">5.2</w:t>
-      </w:r>
-      <w:r>
-        <w:tab/>
-      </w:r>
-      <w:r>
         <w:t xml:space="preserve">Correlation between KSS and slowing ratio scores between groups</w:t>
       </w:r>
     </w:p>
-    <w:bookmarkEnd w:id="37"/>
-    <w:bookmarkStart w:id="38" w:name="Xdbbaf6265a41715a9e112ad5d650dedf0c2b784"/>
+    <w:bookmarkEnd w:id="48"/>
+    <w:bookmarkStart w:id="49" w:name="Xdbbaf6265a41715a9e112ad5d650dedf0c2b784"/>
     <w:p>
       <w:pPr>
         <w:pStyle w:val="Heading2"/>
       </w:pPr>
       <w:r>
-        <w:rPr>
-          <w:rStyle w:val="SectionNumber"/>
-        </w:rPr>
-        <w:t xml:space="preserve">5.3</w:t>
-      </w:r>
-      <w:r>
-        <w:tab/>
-      </w:r>
-      <w:r>
         <w:t xml:space="preserve">Correlation between KSS and AAC between groups</w:t>
       </w:r>
     </w:p>
-    <w:bookmarkEnd w:id="38"/>
-    <w:bookmarkStart w:id="39" w:name="X779417d9b656d7377d93cdf768c86f324ce7fc8"/>
+    <w:bookmarkEnd w:id="49"/>
+    <w:bookmarkStart w:id="50" w:name="X779417d9b656d7377d93cdf768c86f324ce7fc8"/>
     <w:p>
       <w:pPr>
         <w:pStyle w:val="Heading2"/>
       </w:pPr>
       <w:r>
-        <w:rPr>
-          <w:rStyle w:val="SectionNumber"/>
-        </w:rPr>
-        <w:t xml:space="preserve">5.4</w:t>
-      </w:r>
-      <w:r>
-        <w:tab/>
-      </w:r>
-      <w:r>
         <w:t xml:space="preserve">Topography of channel-by-channel comparisons between ID and NRS groups</w:t>
       </w:r>
     </w:p>
-    <w:bookmarkEnd w:id="39"/>
-    <w:bookmarkEnd w:id="40"/>
-    <w:bookmarkStart w:id="49" w:name="sec:discussion"/>
+    <w:bookmarkEnd w:id="50"/>
+    <w:bookmarkEnd w:id="51"/>
+    <w:bookmarkStart w:id="60" w:name="sec:discussion"/>
     <w:p>
       <w:pPr>
         <w:pStyle w:val="Heading1"/>
       </w:pPr>
       <w:r>
-        <w:rPr>
-          <w:rStyle w:val="SectionNumber"/>
-        </w:rPr>
-        <w:t xml:space="preserve">6</w:t>
-      </w:r>
-      <w:r>
-        <w:tab/>
-      </w:r>
-      <w:r>
         <w:t xml:space="preserve">Discussion</w:t>
       </w:r>
     </w:p>
@@ -788,21 +1938,12 @@
         <w:t xml:space="preserve">The study aimed to explore the relationship between self-reported sleepiness scores, as measured by the KSS, and neural markers of drowsiness measured in the KDT across a sample of people with insomnia, non-restorative sleep, and healthy controls.</w:t>
       </w:r>
     </w:p>
-    <w:bookmarkStart w:id="41" w:name="kss-score-variance"/>
+    <w:bookmarkStart w:id="52" w:name="kss-score-variance"/>
     <w:p>
       <w:pPr>
         <w:pStyle w:val="Heading3"/>
       </w:pPr>
       <w:r>
-        <w:rPr>
-          <w:rStyle w:val="SectionNumber"/>
-        </w:rPr>
-        <w:t xml:space="preserve">6.0.1</w:t>
-      </w:r>
-      <w:r>
-        <w:tab/>
-      </w:r>
-      <w:r>
         <w:t xml:space="preserve">KSS score variance</w:t>
       </w:r>
     </w:p>
@@ -814,22 +1955,13 @@
         <w:t xml:space="preserve">The study found that KSS scores varied across groups.</w:t>
       </w:r>
     </w:p>
-    <w:bookmarkEnd w:id="41"/>
-    <w:bookmarkStart w:id="42" w:name="aac"/>
+    <w:bookmarkEnd w:id="52"/>
+    <w:bookmarkStart w:id="53" w:name="aac"/>
     <w:p>
       <w:pPr>
         <w:pStyle w:val="Heading3"/>
       </w:pPr>
       <w:r>
-        <w:rPr>
-          <w:rStyle w:val="SectionNumber"/>
-        </w:rPr>
-        <w:t xml:space="preserve">6.0.2</w:t>
-      </w:r>
-      <w:r>
-        <w:tab/>
-      </w:r>
-      <w:r>
         <w:t xml:space="preserve">AAC</w:t>
       </w:r>
     </w:p>
@@ -841,22 +1973,13 @@
         <w:t xml:space="preserve">This is how AAC scores correlated amongst 3 groups</w:t>
       </w:r>
     </w:p>
-    <w:bookmarkEnd w:id="42"/>
-    <w:bookmarkStart w:id="43" w:name="slowing-ratio"/>
+    <w:bookmarkEnd w:id="53"/>
+    <w:bookmarkStart w:id="54" w:name="slowing-ratio"/>
     <w:p>
       <w:pPr>
         <w:pStyle w:val="Heading3"/>
       </w:pPr>
       <w:r>
-        <w:rPr>
-          <w:rStyle w:val="SectionNumber"/>
-        </w:rPr>
-        <w:t xml:space="preserve">6.0.3</w:t>
-      </w:r>
-      <w:r>
-        <w:tab/>
-      </w:r>
-      <w:r>
         <w:t xml:space="preserve">Slowing Ratio</w:t>
       </w:r>
     </w:p>
@@ -868,22 +1991,13 @@
         <w:t xml:space="preserve">Here I will talk about slowing ratio</w:t>
       </w:r>
     </w:p>
-    <w:bookmarkEnd w:id="43"/>
-    <w:bookmarkStart w:id="44" w:name="X034ce0db6068458b2ddaf12bbe51de836b8cb1a"/>
+    <w:bookmarkEnd w:id="54"/>
+    <w:bookmarkStart w:id="55" w:name="X034ce0db6068458b2ddaf12bbe51de836b8cb1a"/>
     <w:p>
       <w:pPr>
         <w:pStyle w:val="Heading3"/>
       </w:pPr>
       <w:r>
-        <w:rPr>
-          <w:rStyle w:val="SectionNumber"/>
-        </w:rPr>
-        <w:t xml:space="preserve">6.0.4</w:t>
-      </w:r>
-      <w:r>
-        <w:tab/>
-      </w:r>
-      <w:r>
         <w:t xml:space="preserve">Topographic electrode cluster differences between ID/NRS</w:t>
       </w:r>
     </w:p>
@@ -895,22 +2009,13 @@
         <w:t xml:space="preserve">Topographic power spectral analysis found these cluster differences which mean this</w:t>
       </w:r>
     </w:p>
-    <w:bookmarkEnd w:id="44"/>
-    <w:bookmarkStart w:id="45" w:name="strengths"/>
+    <w:bookmarkEnd w:id="55"/>
+    <w:bookmarkStart w:id="56" w:name="strengths"/>
     <w:p>
       <w:pPr>
         <w:pStyle w:val="Heading2"/>
       </w:pPr>
       <w:r>
-        <w:rPr>
-          <w:rStyle w:val="SectionNumber"/>
-        </w:rPr>
-        <w:t xml:space="preserve">6.1</w:t>
-      </w:r>
-      <w:r>
-        <w:tab/>
-      </w:r>
-      <w:r>
         <w:t xml:space="preserve">Strengths</w:t>
       </w:r>
     </w:p>
@@ -919,7 +2024,7 @@
         <w:pStyle w:val="Compact"/>
         <w:numPr>
           <w:ilvl w:val="0"/>
-          <w:numId w:val="1003"/>
+          <w:numId w:val="1016"/>
         </w:numPr>
       </w:pPr>
       <w:r>
@@ -931,29 +2036,20 @@
         <w:pStyle w:val="Compact"/>
         <w:numPr>
           <w:ilvl w:val="0"/>
-          <w:numId w:val="1003"/>
+          <w:numId w:val="1016"/>
         </w:numPr>
       </w:pPr>
       <w:r>
         <w:t xml:space="preserve">Strong exclusion criteria</w:t>
       </w:r>
     </w:p>
-    <w:bookmarkEnd w:id="45"/>
-    <w:bookmarkStart w:id="46" w:name="limitations"/>
+    <w:bookmarkEnd w:id="56"/>
+    <w:bookmarkStart w:id="57" w:name="limitations"/>
     <w:p>
       <w:pPr>
         <w:pStyle w:val="Heading2"/>
       </w:pPr>
       <w:r>
-        <w:rPr>
-          <w:rStyle w:val="SectionNumber"/>
-        </w:rPr>
-        <w:t xml:space="preserve">6.2</w:t>
-      </w:r>
-      <w:r>
-        <w:tab/>
-      </w:r>
-      <w:r>
         <w:t xml:space="preserve">Limitations</w:t>
       </w:r>
     </w:p>
@@ -962,48 +2058,30 @@
         <w:pStyle w:val="Compact"/>
         <w:numPr>
           <w:ilvl w:val="0"/>
-          <w:numId w:val="1004"/>
+          <w:numId w:val="1017"/>
         </w:numPr>
       </w:pPr>
       <w:r>
         <w:t xml:space="preserve">Sample size</w:t>
       </w:r>
     </w:p>
-    <w:bookmarkEnd w:id="46"/>
-    <w:bookmarkStart w:id="47" w:name="X1b66cdfb466545f1c27b4589e445993a0a5962a"/>
+    <w:bookmarkEnd w:id="57"/>
+    <w:bookmarkStart w:id="58" w:name="X1b66cdfb466545f1c27b4589e445993a0a5962a"/>
     <w:p>
       <w:pPr>
         <w:pStyle w:val="Heading2"/>
       </w:pPr>
       <w:r>
-        <w:rPr>
-          <w:rStyle w:val="SectionNumber"/>
-        </w:rPr>
-        <w:t xml:space="preserve">6.3</w:t>
-      </w:r>
-      <w:r>
-        <w:tab/>
-      </w:r>
-      <w:r>
         <w:t xml:space="preserve">Practical implications and future directions</w:t>
       </w:r>
     </w:p>
-    <w:bookmarkEnd w:id="47"/>
-    <w:bookmarkStart w:id="48" w:name="conclusion"/>
+    <w:bookmarkEnd w:id="58"/>
+    <w:bookmarkStart w:id="59" w:name="conclusion"/>
     <w:p>
       <w:pPr>
         <w:pStyle w:val="Heading2"/>
       </w:pPr>
       <w:r>
-        <w:rPr>
-          <w:rStyle w:val="SectionNumber"/>
-        </w:rPr>
-        <w:t xml:space="preserve">6.4</w:t>
-      </w:r>
-      <w:r>
-        <w:tab/>
-      </w:r>
-      <w:r>
         <w:t xml:space="preserve">Conclusion</w:t>
       </w:r>
     </w:p>
@@ -1015,28 +2093,19 @@
         <w:t xml:space="preserve">The KSS is the best measure ever and more people should use it.</w:t>
       </w:r>
     </w:p>
-    <w:bookmarkEnd w:id="48"/>
-    <w:bookmarkEnd w:id="49"/>
-    <w:bookmarkStart w:id="50" w:name="references"/>
+    <w:bookmarkEnd w:id="59"/>
+    <w:bookmarkEnd w:id="60"/>
+    <w:bookmarkStart w:id="61" w:name="references"/>
     <w:p>
       <w:pPr>
         <w:pStyle w:val="Heading1"/>
       </w:pPr>
       <w:r>
-        <w:rPr>
-          <w:rStyle w:val="SectionNumber"/>
-        </w:rPr>
-        <w:t xml:space="preserve">7</w:t>
-      </w:r>
-      <w:r>
-        <w:tab/>
-      </w:r>
-      <w:r>
         <w:t xml:space="preserve">References</w:t>
       </w:r>
     </w:p>
-    <w:bookmarkEnd w:id="50"/>
-    <w:bookmarkStart w:id="51" w:name="appendix-1-some-extra-stuff"/>
+    <w:bookmarkEnd w:id="61"/>
+    <w:bookmarkStart w:id="62" w:name="appendix-1-some-extra-stuff"/>
     <w:p>
       <w:pPr>
         <w:pStyle w:val="Heading1"/>
@@ -1070,8 +2139,8 @@
         <w:t xml:space="preserve"> </w:t>
       </w:r>
     </w:p>
-    <w:bookmarkEnd w:id="51"/>
-    <w:bookmarkStart w:id="52" w:name="acknowledgements-1"/>
+    <w:bookmarkEnd w:id="62"/>
+    <w:bookmarkStart w:id="63" w:name="acknowledgements-1"/>
     <w:p>
       <w:pPr>
         <w:pStyle w:val="Heading1"/>
@@ -1080,8 +2149,8 @@
         <w:t xml:space="preserve">Acknowledgements</w:t>
       </w:r>
     </w:p>
-    <w:bookmarkEnd w:id="52"/>
-    <w:bookmarkStart w:id="53" w:name="abstract-1"/>
+    <w:bookmarkEnd w:id="63"/>
+    <w:bookmarkStart w:id="64" w:name="abstract-1"/>
     <w:p>
       <w:pPr>
         <w:pStyle w:val="Heading1"/>
@@ -1098,25 +2167,16 @@
         <w:t xml:space="preserve">Lorem ipsum dolor sit amet, consectetur adipiscing elit. Nam et turpis gravida, lacinia ante sit amet, sollicitudin erat. Aliquam efficitur vehicula leo sed condimentum. Phasellus lobortis eros vitae rutrum egestas. Vestibulum ante ipsum primis in faucibus orci luctus et ultrices posuere cubilia Curae; Donec at urna imperdiet, vulputate orci eu, sollicitudin leo. Donec nec dui sagittis, malesuada erat eget, vulputate tellus. Nam ullamcorper efficitur iaculis. Mauris eu vehicula nibh. In lectus turpis, tempor at felis a, egestas fermentum massa.</w:t>
       </w:r>
     </w:p>
-    <w:bookmarkEnd w:id="53"/>
+    <w:bookmarkEnd w:id="64"/>
     <w:p>
       <w:pPr>
         <w:pStyle w:val="Heading1"/>
       </w:pPr>
       <w:r>
-        <w:rPr>
-          <w:rStyle w:val="SectionNumber"/>
-        </w:rPr>
-        <w:t xml:space="preserve">8</w:t>
-      </w:r>
-      <w:r>
-        <w:tab/>
-      </w:r>
-      <w:r>
         <w:t xml:space="preserve">List of Figures</w:t>
       </w:r>
     </w:p>
-    <w:bookmarkStart w:id="54" w:name="abbreviations-1"/>
+    <w:bookmarkStart w:id="65" w:name="abbreviations-1"/>
     <w:p>
       <w:pPr>
         <w:pStyle w:val="Heading1"/>
@@ -1125,40 +2185,22 @@
         <w:t xml:space="preserve">Abbreviations</w:t>
       </w:r>
     </w:p>
-    <w:bookmarkEnd w:id="54"/>
-    <w:bookmarkStart w:id="61" w:name="introduction-1"/>
+    <w:bookmarkEnd w:id="65"/>
+    <w:bookmarkStart w:id="72" w:name="introduction-1"/>
     <w:p>
       <w:pPr>
         <w:pStyle w:val="Heading1"/>
       </w:pPr>
       <w:r>
-        <w:rPr>
-          <w:rStyle w:val="SectionNumber"/>
-        </w:rPr>
-        <w:t xml:space="preserve">9</w:t>
-      </w:r>
-      <w:r>
-        <w:tab/>
-      </w:r>
-      <w:r>
         <w:t xml:space="preserve">Introduction</w:t>
       </w:r>
     </w:p>
-    <w:bookmarkStart w:id="55" w:name="background-1"/>
+    <w:bookmarkStart w:id="66" w:name="background-1"/>
     <w:p>
       <w:pPr>
         <w:pStyle w:val="Heading2"/>
       </w:pPr>
       <w:r>
-        <w:rPr>
-          <w:rStyle w:val="SectionNumber"/>
-        </w:rPr>
-        <w:t xml:space="preserve">9.1</w:t>
-      </w:r>
-      <w:r>
-        <w:tab/>
-      </w:r>
-      <w:r>
         <w:t xml:space="preserve">Background</w:t>
       </w:r>
     </w:p>
@@ -1170,40 +2212,22 @@
         <w:t xml:space="preserve">Recent research suggests there may be a distinct subtype of insomnia called non-restorative sleep, characterized by sleep-state misperception.</w:t>
       </w:r>
     </w:p>
-    <w:bookmarkEnd w:id="55"/>
-    <w:bookmarkStart w:id="57" w:name="sleep-state-misperception-1"/>
+    <w:bookmarkEnd w:id="66"/>
+    <w:bookmarkStart w:id="68" w:name="sleep-state-misperception"/>
     <w:p>
       <w:pPr>
         <w:pStyle w:val="Heading2"/>
       </w:pPr>
       <w:r>
-        <w:rPr>
-          <w:rStyle w:val="SectionNumber"/>
-        </w:rPr>
-        <w:t xml:space="preserve">9.2</w:t>
-      </w:r>
-      <w:r>
-        <w:tab/>
-      </w:r>
-      <w:r>
         <w:t xml:space="preserve">Sleep-state misperception</w:t>
       </w:r>
     </w:p>
-    <w:bookmarkStart w:id="56" w:name="subsection-of-the-middle-bit-1"/>
+    <w:bookmarkStart w:id="67" w:name="subsection-of-the-middle-bit"/>
     <w:p>
       <w:pPr>
         <w:pStyle w:val="Heading3"/>
       </w:pPr>
       <w:r>
-        <w:rPr>
-          <w:rStyle w:val="SectionNumber"/>
-        </w:rPr>
-        <w:t xml:space="preserve">9.2.1</w:t>
-      </w:r>
-      <w:r>
-        <w:tab/>
-      </w:r>
-      <w:r>
         <w:t xml:space="preserve">Subsection of the middle bit</w:t>
       </w:r>
     </w:p>
@@ -1218,26 +2242,17 @@
         <w:t xml:space="preserve"> </w:t>
       </w:r>
       <w:r>
-        <w:t xml:space="preserve">(Sweetman et al., 2021)</w:t>
-      </w:r>
-    </w:p>
-    <w:bookmarkEnd w:id="56"/>
-    <w:bookmarkEnd w:id="57"/>
-    <w:bookmarkStart w:id="59" w:name="self-reported-sleepiness-1"/>
+        <w:t xml:space="preserve">[@sweetman_prevalence_2021]</w:t>
+      </w:r>
+    </w:p>
+    <w:bookmarkEnd w:id="67"/>
+    <w:bookmarkEnd w:id="68"/>
+    <w:bookmarkStart w:id="70" w:name="self-reported-sleepiness-1"/>
     <w:p>
       <w:pPr>
         <w:pStyle w:val="Heading2"/>
       </w:pPr>
       <w:r>
-        <w:rPr>
-          <w:rStyle w:val="SectionNumber"/>
-        </w:rPr>
-        <w:t xml:space="preserve">9.3</w:t>
-      </w:r>
-      <w:r>
-        <w:tab/>
-      </w:r>
-      <w:r>
         <w:t xml:space="preserve">Self-reported sleepiness</w:t>
       </w:r>
     </w:p>
@@ -1252,82 +2267,46 @@
         <w:t xml:space="preserve"> </w:t>
       </w:r>
       <w:r>
-        <w:t xml:space="preserve">(Kaida et al., 2006)</w:t>
-      </w:r>
-    </w:p>
-    <w:bookmarkStart w:id="58" w:name="subheading-1"/>
+        <w:t xml:space="preserve">[@kaida_validation_2006]</w:t>
+      </w:r>
+    </w:p>
+    <w:bookmarkStart w:id="69" w:name="subheading"/>
     <w:p>
       <w:pPr>
         <w:pStyle w:val="Heading3"/>
       </w:pPr>
       <w:r>
-        <w:rPr>
-          <w:rStyle w:val="SectionNumber"/>
-        </w:rPr>
-        <w:t xml:space="preserve">9.3.1</w:t>
-      </w:r>
-      <w:r>
-        <w:tab/>
-      </w:r>
-      <w:r>
         <w:t xml:space="preserve">Subheading</w:t>
       </w:r>
     </w:p>
-    <w:bookmarkEnd w:id="58"/>
-    <w:bookmarkEnd w:id="59"/>
-    <w:bookmarkStart w:id="60" w:name="summary-of-chapters-1"/>
+    <w:bookmarkEnd w:id="69"/>
+    <w:bookmarkEnd w:id="70"/>
+    <w:bookmarkStart w:id="71" w:name="summary-of-chapters-1"/>
     <w:p>
       <w:pPr>
         <w:pStyle w:val="Heading2"/>
       </w:pPr>
       <w:r>
-        <w:rPr>
-          <w:rStyle w:val="SectionNumber"/>
-        </w:rPr>
-        <w:t xml:space="preserve">9.4</w:t>
-      </w:r>
-      <w:r>
-        <w:tab/>
-      </w:r>
-      <w:r>
         <w:t xml:space="preserve">Summary of chapters</w:t>
       </w:r>
     </w:p>
-    <w:bookmarkEnd w:id="60"/>
-    <w:bookmarkEnd w:id="61"/>
-    <w:bookmarkStart w:id="67" w:name="sec:method"/>
+    <w:bookmarkEnd w:id="71"/>
+    <w:bookmarkEnd w:id="72"/>
+    <w:bookmarkStart w:id="78" w:name="sec:method"/>
     <w:p>
       <w:pPr>
         <w:pStyle w:val="Heading1"/>
       </w:pPr>
       <w:r>
-        <w:rPr>
-          <w:rStyle w:val="SectionNumber"/>
-        </w:rPr>
-        <w:t xml:space="preserve">10</w:t>
-      </w:r>
-      <w:r>
-        <w:tab/>
-      </w:r>
-      <w:r>
         <w:t xml:space="preserve">Method</w:t>
       </w:r>
     </w:p>
-    <w:bookmarkStart w:id="62" w:name="participants-1"/>
+    <w:bookmarkStart w:id="73" w:name="participants-1"/>
     <w:p>
       <w:pPr>
         <w:pStyle w:val="Heading2"/>
       </w:pPr>
       <w:r>
-        <w:rPr>
-          <w:rStyle w:val="SectionNumber"/>
-        </w:rPr>
-        <w:t xml:space="preserve">10.1</w:t>
-      </w:r>
-      <w:r>
-        <w:tab/>
-      </w:r>
-      <w:r>
         <w:t xml:space="preserve">Participants</w:t>
       </w:r>
     </w:p>
@@ -1369,40 +2348,22 @@
         <w:t xml:space="preserve">- Remunerated $100</w:t>
       </w:r>
     </w:p>
-    <w:bookmarkEnd w:id="62"/>
-    <w:bookmarkStart w:id="65" w:name="measures-1"/>
+    <w:bookmarkEnd w:id="73"/>
+    <w:bookmarkStart w:id="76" w:name="measures-1"/>
     <w:p>
       <w:pPr>
         <w:pStyle w:val="Heading2"/>
       </w:pPr>
       <w:r>
-        <w:rPr>
-          <w:rStyle w:val="SectionNumber"/>
-        </w:rPr>
-        <w:t xml:space="preserve">10.2</w:t>
-      </w:r>
-      <w:r>
-        <w:tab/>
-      </w:r>
-      <w:r>
         <w:t xml:space="preserve">Measures</w:t>
       </w:r>
     </w:p>
-    <w:bookmarkStart w:id="63" w:name="kss-1"/>
+    <w:bookmarkStart w:id="74" w:name="kss-1"/>
     <w:p>
       <w:pPr>
         <w:pStyle w:val="Heading3"/>
       </w:pPr>
       <w:r>
-        <w:rPr>
-          <w:rStyle w:val="SectionNumber"/>
-        </w:rPr>
-        <w:t xml:space="preserve">10.2.1</w:t>
-      </w:r>
-      <w:r>
-        <w:tab/>
-      </w:r>
-      <w:r>
         <w:t xml:space="preserve">KSS</w:t>
       </w:r>
     </w:p>
@@ -1411,7 +2372,7 @@
         <w:pStyle w:val="Compact"/>
         <w:numPr>
           <w:ilvl w:val="0"/>
-          <w:numId w:val="1005"/>
+          <w:numId w:val="1018"/>
         </w:numPr>
       </w:pPr>
       <w:r>
@@ -1423,7 +2384,7 @@
         <w:pStyle w:val="Compact"/>
         <w:numPr>
           <w:ilvl w:val="0"/>
-          <w:numId w:val="1005"/>
+          <w:numId w:val="1018"/>
         </w:numPr>
       </w:pPr>
       <w:r>
@@ -1435,29 +2396,20 @@
         <w:pStyle w:val="Compact"/>
         <w:numPr>
           <w:ilvl w:val="0"/>
-          <w:numId w:val="1005"/>
+          <w:numId w:val="1018"/>
         </w:numPr>
       </w:pPr>
       <w:r>
         <w:t xml:space="preserve">measures sleepiness</w:t>
       </w:r>
     </w:p>
-    <w:bookmarkEnd w:id="63"/>
-    <w:bookmarkStart w:id="64" w:name="kdt-1"/>
+    <w:bookmarkEnd w:id="74"/>
+    <w:bookmarkStart w:id="75" w:name="kdt-1"/>
     <w:p>
       <w:pPr>
         <w:pStyle w:val="Heading3"/>
       </w:pPr>
       <w:r>
-        <w:rPr>
-          <w:rStyle w:val="SectionNumber"/>
-        </w:rPr>
-        <w:t xml:space="preserve">10.2.2</w:t>
-      </w:r>
-      <w:r>
-        <w:tab/>
-      </w:r>
-      <w:r>
         <w:t xml:space="preserve">KDT</w:t>
       </w:r>
     </w:p>
@@ -1466,7 +2418,7 @@
         <w:pStyle w:val="Compact"/>
         <w:numPr>
           <w:ilvl w:val="0"/>
-          <w:numId w:val="1006"/>
+          <w:numId w:val="1019"/>
         </w:numPr>
       </w:pPr>
       <w:r>
@@ -1478,7 +2430,7 @@
         <w:pStyle w:val="Compact"/>
         <w:numPr>
           <w:ilvl w:val="0"/>
-          <w:numId w:val="1006"/>
+          <w:numId w:val="1019"/>
         </w:numPr>
       </w:pPr>
       <w:r>
@@ -1490,30 +2442,21 @@
         <w:pStyle w:val="Compact"/>
         <w:numPr>
           <w:ilvl w:val="0"/>
-          <w:numId w:val="1006"/>
+          <w:numId w:val="1019"/>
         </w:numPr>
       </w:pPr>
       <w:r>
         <w:t xml:space="preserve">Power spectra</w:t>
       </w:r>
     </w:p>
-    <w:bookmarkEnd w:id="64"/>
-    <w:bookmarkEnd w:id="65"/>
-    <w:bookmarkStart w:id="66" w:name="procedure-1"/>
+    <w:bookmarkEnd w:id="75"/>
+    <w:bookmarkEnd w:id="76"/>
+    <w:bookmarkStart w:id="77" w:name="procedure"/>
     <w:p>
       <w:pPr>
         <w:pStyle w:val="Heading2"/>
       </w:pPr>
       <w:r>
-        <w:rPr>
-          <w:rStyle w:val="SectionNumber"/>
-        </w:rPr>
-        <w:t xml:space="preserve">10.3</w:t>
-      </w:r>
-      <w:r>
-        <w:tab/>
-      </w:r>
-      <w:r>
         <w:t xml:space="preserve">Procedure</w:t>
       </w:r>
     </w:p>
@@ -1549,40 +2492,22 @@
         <w:t xml:space="preserve">- Other neurobehavioural testing also done</w:t>
       </w:r>
     </w:p>
-    <w:bookmarkEnd w:id="66"/>
-    <w:bookmarkEnd w:id="67"/>
-    <w:bookmarkStart w:id="72" w:name="sec:results"/>
+    <w:bookmarkEnd w:id="77"/>
+    <w:bookmarkEnd w:id="78"/>
+    <w:bookmarkStart w:id="83" w:name="sec:results"/>
     <w:p>
       <w:pPr>
         <w:pStyle w:val="Heading1"/>
       </w:pPr>
       <w:r>
-        <w:rPr>
-          <w:rStyle w:val="SectionNumber"/>
-        </w:rPr>
-        <w:t xml:space="preserve">11</w:t>
-      </w:r>
-      <w:r>
-        <w:tab/>
-      </w:r>
-      <w:r>
         <w:t xml:space="preserve">Results</w:t>
       </w:r>
     </w:p>
-    <w:bookmarkStart w:id="68" w:name="comparing-kss-scores-between-groups-1"/>
+    <w:bookmarkStart w:id="79" w:name="comparing-kss-scores-between-groups-1"/>
     <w:p>
       <w:pPr>
         <w:pStyle w:val="Heading2"/>
       </w:pPr>
-      <w:r>
-        <w:rPr>
-          <w:rStyle w:val="SectionNumber"/>
-        </w:rPr>
-        <w:t xml:space="preserve">11.1</w:t>
-      </w:r>
-      <w:r>
-        <w:tab/>
-      </w:r>
       <w:r>
         <w:t xml:space="preserve">Comparing KSS scores between groups</w:t>
       </w:r>
@@ -1608,80 +2533,44 @@
         <w:t xml:space="preserve">.</w:t>
       </w:r>
     </w:p>
-    <w:bookmarkEnd w:id="68"/>
-    <w:bookmarkStart w:id="69" w:name="X823e65e7c8d194748a0e13b69f212fde9b80905"/>
+    <w:bookmarkEnd w:id="79"/>
+    <w:bookmarkStart w:id="80" w:name="X823e65e7c8d194748a0e13b69f212fde9b80905"/>
     <w:p>
       <w:pPr>
         <w:pStyle w:val="Heading2"/>
       </w:pPr>
       <w:r>
-        <w:rPr>
-          <w:rStyle w:val="SectionNumber"/>
-        </w:rPr>
-        <w:t xml:space="preserve">11.2</w:t>
-      </w:r>
-      <w:r>
-        <w:tab/>
-      </w:r>
-      <w:r>
         <w:t xml:space="preserve">Correlation between KSS and slowing ratio scores between groups</w:t>
       </w:r>
     </w:p>
-    <w:bookmarkEnd w:id="69"/>
-    <w:bookmarkStart w:id="70" w:name="Xa0ef1797d6471e9b6e4d315efc8d61cc9efda92"/>
+    <w:bookmarkEnd w:id="80"/>
+    <w:bookmarkStart w:id="81" w:name="Xa0ef1797d6471e9b6e4d315efc8d61cc9efda92"/>
     <w:p>
       <w:pPr>
         <w:pStyle w:val="Heading2"/>
       </w:pPr>
       <w:r>
-        <w:rPr>
-          <w:rStyle w:val="SectionNumber"/>
-        </w:rPr>
-        <w:t xml:space="preserve">11.3</w:t>
-      </w:r>
-      <w:r>
-        <w:tab/>
-      </w:r>
-      <w:r>
         <w:t xml:space="preserve">Correlation between KSS and AAC between groups</w:t>
       </w:r>
     </w:p>
-    <w:bookmarkEnd w:id="70"/>
-    <w:bookmarkStart w:id="71" w:name="Xadad6c4898a56661b12b6305527824fd014a4fe"/>
+    <w:bookmarkEnd w:id="81"/>
+    <w:bookmarkStart w:id="82" w:name="Xadad6c4898a56661b12b6305527824fd014a4fe"/>
     <w:p>
       <w:pPr>
         <w:pStyle w:val="Heading2"/>
       </w:pPr>
       <w:r>
-        <w:rPr>
-          <w:rStyle w:val="SectionNumber"/>
-        </w:rPr>
-        <w:t xml:space="preserve">11.4</w:t>
-      </w:r>
-      <w:r>
-        <w:tab/>
-      </w:r>
-      <w:r>
         <w:t xml:space="preserve">Topography of channel-by-channel comparisons between ID and NRS groups</w:t>
       </w:r>
     </w:p>
-    <w:bookmarkEnd w:id="71"/>
-    <w:bookmarkEnd w:id="72"/>
-    <w:bookmarkStart w:id="81" w:name="sec:discussion"/>
+    <w:bookmarkEnd w:id="82"/>
+    <w:bookmarkEnd w:id="83"/>
+    <w:bookmarkStart w:id="92" w:name="sec:discussion"/>
     <w:p>
       <w:pPr>
         <w:pStyle w:val="Heading1"/>
       </w:pPr>
       <w:r>
-        <w:rPr>
-          <w:rStyle w:val="SectionNumber"/>
-        </w:rPr>
-        <w:t xml:space="preserve">12</w:t>
-      </w:r>
-      <w:r>
-        <w:tab/>
-      </w:r>
-      <w:r>
         <w:t xml:space="preserve">Discussion</w:t>
       </w:r>
     </w:p>
@@ -1693,21 +2582,12 @@
         <w:t xml:space="preserve">The study aimed to explore the relationship between self-reported sleepiness scores, as measured by the KSS, and neural markers of drowsiness measured in the KDT across a sample of people with insomnia, non-restorative sleep, and healthy controls.</w:t>
       </w:r>
     </w:p>
-    <w:bookmarkStart w:id="73" w:name="kss-score-variance-1"/>
+    <w:bookmarkStart w:id="84" w:name="kss-score-variance-1"/>
     <w:p>
       <w:pPr>
         <w:pStyle w:val="Heading3"/>
       </w:pPr>
       <w:r>
-        <w:rPr>
-          <w:rStyle w:val="SectionNumber"/>
-        </w:rPr>
-        <w:t xml:space="preserve">12.0.1</w:t>
-      </w:r>
-      <w:r>
-        <w:tab/>
-      </w:r>
-      <w:r>
         <w:t xml:space="preserve">KSS score variance</w:t>
       </w:r>
     </w:p>
@@ -1719,22 +2599,13 @@
         <w:t xml:space="preserve">The study found that KSS scores varied across groups.</w:t>
       </w:r>
     </w:p>
-    <w:bookmarkEnd w:id="73"/>
-    <w:bookmarkStart w:id="74" w:name="aac-1"/>
+    <w:bookmarkEnd w:id="84"/>
+    <w:bookmarkStart w:id="85" w:name="aac-1"/>
     <w:p>
       <w:pPr>
         <w:pStyle w:val="Heading3"/>
       </w:pPr>
       <w:r>
-        <w:rPr>
-          <w:rStyle w:val="SectionNumber"/>
-        </w:rPr>
-        <w:t xml:space="preserve">12.0.2</w:t>
-      </w:r>
-      <w:r>
-        <w:tab/>
-      </w:r>
-      <w:r>
         <w:t xml:space="preserve">AAC</w:t>
       </w:r>
     </w:p>
@@ -1746,22 +2617,13 @@
         <w:t xml:space="preserve">This is how AAC scores correlated amongst 3 groups</w:t>
       </w:r>
     </w:p>
-    <w:bookmarkEnd w:id="74"/>
-    <w:bookmarkStart w:id="75" w:name="slowing-ratio-1"/>
+    <w:bookmarkEnd w:id="85"/>
+    <w:bookmarkStart w:id="86" w:name="slowing-ratio-1"/>
     <w:p>
       <w:pPr>
         <w:pStyle w:val="Heading3"/>
       </w:pPr>
       <w:r>
-        <w:rPr>
-          <w:rStyle w:val="SectionNumber"/>
-        </w:rPr>
-        <w:t xml:space="preserve">12.0.3</w:t>
-      </w:r>
-      <w:r>
-        <w:tab/>
-      </w:r>
-      <w:r>
         <w:t xml:space="preserve">Slowing Ratio</w:t>
       </w:r>
     </w:p>
@@ -1773,22 +2635,13 @@
         <w:t xml:space="preserve">Here I will talk about slowing ratio</w:t>
       </w:r>
     </w:p>
-    <w:bookmarkEnd w:id="75"/>
-    <w:bookmarkStart w:id="76" w:name="X0448074b59ef1bca58c8a552348b8bb9ffed539"/>
+    <w:bookmarkEnd w:id="86"/>
+    <w:bookmarkStart w:id="87" w:name="X0448074b59ef1bca58c8a552348b8bb9ffed539"/>
     <w:p>
       <w:pPr>
         <w:pStyle w:val="Heading3"/>
       </w:pPr>
       <w:r>
-        <w:rPr>
-          <w:rStyle w:val="SectionNumber"/>
-        </w:rPr>
-        <w:t xml:space="preserve">12.0.4</w:t>
-      </w:r>
-      <w:r>
-        <w:tab/>
-      </w:r>
-      <w:r>
         <w:t xml:space="preserve">Topographic electrode cluster differences between ID/NRS</w:t>
       </w:r>
     </w:p>
@@ -1800,22 +2653,13 @@
         <w:t xml:space="preserve">Topographic power spectral analysis found these cluster differences which mean this</w:t>
       </w:r>
     </w:p>
-    <w:bookmarkEnd w:id="76"/>
-    <w:bookmarkStart w:id="77" w:name="strengths-1"/>
+    <w:bookmarkEnd w:id="87"/>
+    <w:bookmarkStart w:id="88" w:name="strengths-1"/>
     <w:p>
       <w:pPr>
         <w:pStyle w:val="Heading2"/>
       </w:pPr>
       <w:r>
-        <w:rPr>
-          <w:rStyle w:val="SectionNumber"/>
-        </w:rPr>
-        <w:t xml:space="preserve">12.1</w:t>
-      </w:r>
-      <w:r>
-        <w:tab/>
-      </w:r>
-      <w:r>
         <w:t xml:space="preserve">Strengths</w:t>
       </w:r>
     </w:p>
@@ -1824,7 +2668,7 @@
         <w:pStyle w:val="Compact"/>
         <w:numPr>
           <w:ilvl w:val="0"/>
-          <w:numId w:val="1007"/>
+          <w:numId w:val="1020"/>
         </w:numPr>
       </w:pPr>
       <w:r>
@@ -1836,29 +2680,20 @@
         <w:pStyle w:val="Compact"/>
         <w:numPr>
           <w:ilvl w:val="0"/>
-          <w:numId w:val="1007"/>
+          <w:numId w:val="1020"/>
         </w:numPr>
       </w:pPr>
       <w:r>
         <w:t xml:space="preserve">Strong exclusion criteria</w:t>
       </w:r>
     </w:p>
-    <w:bookmarkEnd w:id="77"/>
-    <w:bookmarkStart w:id="78" w:name="limitations-1"/>
+    <w:bookmarkEnd w:id="88"/>
+    <w:bookmarkStart w:id="89" w:name="limitations-1"/>
     <w:p>
       <w:pPr>
         <w:pStyle w:val="Heading2"/>
       </w:pPr>
       <w:r>
-        <w:rPr>
-          <w:rStyle w:val="SectionNumber"/>
-        </w:rPr>
-        <w:t xml:space="preserve">12.2</w:t>
-      </w:r>
-      <w:r>
-        <w:tab/>
-      </w:r>
-      <w:r>
         <w:t xml:space="preserve">Limitations</w:t>
       </w:r>
     </w:p>
@@ -1867,48 +2702,30 @@
         <w:pStyle w:val="Compact"/>
         <w:numPr>
           <w:ilvl w:val="0"/>
-          <w:numId w:val="1008"/>
+          <w:numId w:val="1021"/>
         </w:numPr>
       </w:pPr>
       <w:r>
         <w:t xml:space="preserve">Sample size</w:t>
       </w:r>
     </w:p>
-    <w:bookmarkEnd w:id="78"/>
-    <w:bookmarkStart w:id="79" w:name="Xc981abdbdef597cd35b5418147696e1124b1854"/>
+    <w:bookmarkEnd w:id="89"/>
+    <w:bookmarkStart w:id="90" w:name="Xc981abdbdef597cd35b5418147696e1124b1854"/>
     <w:p>
       <w:pPr>
         <w:pStyle w:val="Heading2"/>
       </w:pPr>
       <w:r>
-        <w:rPr>
-          <w:rStyle w:val="SectionNumber"/>
-        </w:rPr>
-        <w:t xml:space="preserve">12.3</w:t>
-      </w:r>
-      <w:r>
-        <w:tab/>
-      </w:r>
-      <w:r>
         <w:t xml:space="preserve">Practical implications and future directions</w:t>
       </w:r>
     </w:p>
-    <w:bookmarkEnd w:id="79"/>
-    <w:bookmarkStart w:id="80" w:name="conclusion-1"/>
+    <w:bookmarkEnd w:id="90"/>
+    <w:bookmarkStart w:id="91" w:name="conclusion-1"/>
     <w:p>
       <w:pPr>
         <w:pStyle w:val="Heading2"/>
       </w:pPr>
       <w:r>
-        <w:rPr>
-          <w:rStyle w:val="SectionNumber"/>
-        </w:rPr>
-        <w:t xml:space="preserve">12.4</w:t>
-      </w:r>
-      <w:r>
-        <w:tab/>
-      </w:r>
-      <w:r>
         <w:t xml:space="preserve">Conclusion</w:t>
       </w:r>
     </w:p>
@@ -1920,28 +2737,19 @@
         <w:t xml:space="preserve">The KSS is the best measure ever and more people should use it.</w:t>
       </w:r>
     </w:p>
-    <w:bookmarkEnd w:id="80"/>
-    <w:bookmarkEnd w:id="81"/>
-    <w:bookmarkStart w:id="82" w:name="references-1"/>
+    <w:bookmarkEnd w:id="91"/>
+    <w:bookmarkEnd w:id="92"/>
+    <w:bookmarkStart w:id="93" w:name="references-1"/>
     <w:p>
       <w:pPr>
         <w:pStyle w:val="Heading1"/>
       </w:pPr>
       <w:r>
-        <w:rPr>
-          <w:rStyle w:val="SectionNumber"/>
-        </w:rPr>
-        <w:t xml:space="preserve">13</w:t>
-      </w:r>
-      <w:r>
-        <w:tab/>
-      </w:r>
-      <w:r>
         <w:t xml:space="preserve">References</w:t>
       </w:r>
     </w:p>
-    <w:bookmarkEnd w:id="82"/>
-    <w:bookmarkStart w:id="83" w:name="appendix-1-some-extra-stuff-1"/>
+    <w:bookmarkEnd w:id="93"/>
+    <w:bookmarkStart w:id="94" w:name="appendix-1-some-extra-stuff-1"/>
     <w:p>
       <w:pPr>
         <w:pStyle w:val="Heading1"/>
@@ -1958,8 +2766,8 @@
         <w:t xml:space="preserve">Add appendix 1 here. Vivamus hendrerit rhoncus interdum. Sed ullamcorper et augue at porta. Suspendisse facilisis imperdiet urna, eu pellentesque purus suscipit in. Integer dignissim mattis ex aliquam blandit. Curabitur lobortis quam varius turpis ultrices egestas.</w:t>
       </w:r>
     </w:p>
-    <w:bookmarkEnd w:id="83"/>
-    <w:bookmarkStart w:id="89" w:name="appendix-2-some-more-extra-stuff"/>
+    <w:bookmarkEnd w:id="94"/>
+    <w:bookmarkStart w:id="95" w:name="appendix-2-some-more-extra-stuff"/>
     <w:p>
       <w:pPr>
         <w:pStyle w:val="Heading1"/>
@@ -1976,139 +2784,7 @@
         <w:t xml:space="preserve">Add appendix 2 here. Aliquam rhoncus mauris ac neque imperdiet, in mattis eros aliquam. Etiam sed massa et risus posuere rutrum vel et mauris. Integer id mauris sed arcu venenatis finibus. Etiam nec hendrerit purus, sed cursus nunc. Pellentesque ac luctus magna. Aenean non posuere enim, nec hendrerit lacus. Etiam lacinia facilisis tempor. Aenean dictum nunc id felis rhoncus aliquam.</w:t>
       </w:r>
     </w:p>
-    <w:bookmarkStart w:id="88" w:name="refs"/>
-    <w:bookmarkStart w:id="85" w:name="ref-kaida_validation_2006"/>
-    <w:p>
-      <w:pPr>
-        <w:pStyle w:val="Bibliography"/>
-      </w:pPr>
-      <w:r>
-        <w:t xml:space="preserve">Kaida, K., Takahashi, M., Akerstedt, T., Nakata, A., Otsuka, Y., Haratani, T., &amp; Fukasawa, K. (2006). Validation of the</w:t>
-      </w:r>
-      <w:r>
-        <w:t xml:space="preserve"> </w:t>
-      </w:r>
-      <w:r>
-        <w:t xml:space="preserve">Karolinska</w:t>
-      </w:r>
-      <w:r>
-        <w:t xml:space="preserve"> </w:t>
-      </w:r>
-      <w:r>
-        <w:t xml:space="preserve">sleepiness scale against performance and</w:t>
-      </w:r>
-      <w:r>
-        <w:t xml:space="preserve"> </w:t>
-      </w:r>
-      <w:r>
-        <w:t xml:space="preserve">EEG</w:t>
-      </w:r>
-      <w:r>
-        <w:t xml:space="preserve"> </w:t>
-      </w:r>
-      <w:r>
-        <w:t xml:space="preserve">variables.</w:t>
-      </w:r>
-      <w:r>
-        <w:t xml:space="preserve"> </w:t>
-      </w:r>
-      <w:r>
-        <w:rPr>
-          <w:i/>
-          <w:iCs/>
-        </w:rPr>
-        <w:t xml:space="preserve">Clinical Neurophysiology: Official Journal of the International Federation of Clinical Neurophysiology</w:t>
-      </w:r>
-      <w:r>
-        <w:t xml:space="preserve">,</w:t>
-      </w:r>
-      <w:r>
-        <w:t xml:space="preserve"> </w:t>
-      </w:r>
-      <w:r>
-        <w:rPr>
-          <w:i/>
-          <w:iCs/>
-        </w:rPr>
-        <w:t xml:space="preserve">117</w:t>
-      </w:r>
-      <w:r>
-        <w:t xml:space="preserve">(7), 1574–1581.</w:t>
-      </w:r>
-      <w:r>
-        <w:t xml:space="preserve"> </w:t>
-      </w:r>
-      <w:hyperlink r:id="rId84">
-        <w:r>
-          <w:rPr>
-            <w:rStyle w:val="Hyperlink"/>
-          </w:rPr>
-          <w:t xml:space="preserve">https://doi.org/10.1016/j.clinph.2006.03.011</w:t>
-        </w:r>
-      </w:hyperlink>
-    </w:p>
-    <w:bookmarkEnd w:id="85"/>
-    <w:bookmarkStart w:id="87" w:name="ref-sweetman_prevalence_2021"/>
-    <w:p>
-      <w:pPr>
-        <w:pStyle w:val="Bibliography"/>
-      </w:pPr>
-      <w:r>
-        <w:t xml:space="preserve">Sweetman, A., Melaku, Y. A., Lack, L., Reynolds, A., Gill, T. K., Adams, R., &amp; Appleton, S. (2021). Prevalence and associations of co-morbid insomnia and sleep apnoea in an</w:t>
-      </w:r>
-      <w:r>
-        <w:t xml:space="preserve"> </w:t>
-      </w:r>
-      <w:r>
-        <w:t xml:space="preserve">Australian</w:t>
-      </w:r>
-      <w:r>
-        <w:t xml:space="preserve"> </w:t>
-      </w:r>
-      <w:r>
-        <w:t xml:space="preserve">population-based sample.</w:t>
-      </w:r>
-      <w:r>
-        <w:t xml:space="preserve"> </w:t>
-      </w:r>
-      <w:r>
-        <w:rPr>
-          <w:i/>
-          <w:iCs/>
-        </w:rPr>
-        <w:t xml:space="preserve">Sleep Medicine</w:t>
-      </w:r>
-      <w:r>
-        <w:t xml:space="preserve">,</w:t>
-      </w:r>
-      <w:r>
-        <w:t xml:space="preserve"> </w:t>
-      </w:r>
-      <w:r>
-        <w:rPr>
-          <w:i/>
-          <w:iCs/>
-        </w:rPr>
-        <w:t xml:space="preserve">82</w:t>
-      </w:r>
-      <w:r>
-        <w:t xml:space="preserve">, 9–17.</w:t>
-      </w:r>
-      <w:r>
-        <w:t xml:space="preserve"> </w:t>
-      </w:r>
-      <w:hyperlink r:id="rId86">
-        <w:r>
-          <w:rPr>
-            <w:rStyle w:val="Hyperlink"/>
-          </w:rPr>
-          <w:t xml:space="preserve">https://doi.org/10.1016/j.sleep.2021.03.023</w:t>
-        </w:r>
-      </w:hyperlink>
-    </w:p>
-    <w:bookmarkEnd w:id="87"/>
-    <w:bookmarkEnd w:id="88"/>
-    <w:bookmarkEnd w:id="89"/>
+    <w:bookmarkEnd w:id="95"/>
     <w:sectPr/>
   </w:body>
 </w:document>
@@ -2285,6 +2961,91 @@
     <w:lvl w:ilvl="8">
       <w:numFmt w:val="bullet"/>
       <w:lvlText w:val="•"/>
+      <w:lvlJc w:val="left"/>
+      <w:pPr>
+        <w:ind w:left="6480" w:hanging="480"/>
+      </w:pPr>
+    </w:lvl>
+  </w:abstractNum>
+  <w:abstractNum w:abstractNumId="99411">
+    <w:nsid w:val="00A99411"/>
+    <w:multiLevelType w:val="multilevel"/>
+    <w:lvl w:ilvl="0">
+      <w:start w:val="1"/>
+      <w:numFmt w:val="decimal"/>
+      <w:lvlText w:val="%1."/>
+      <w:lvlJc w:val="left"/>
+      <w:pPr>
+        <w:ind w:left="720" w:hanging="480"/>
+      </w:pPr>
+    </w:lvl>
+    <w:lvl w:ilvl="1">
+      <w:start w:val="1"/>
+      <w:numFmt w:val="decimal"/>
+      <w:lvlText w:val="%2."/>
+      <w:lvlJc w:val="left"/>
+      <w:pPr>
+        <w:ind w:left="1440" w:hanging="480"/>
+      </w:pPr>
+    </w:lvl>
+    <w:lvl w:ilvl="2">
+      <w:start w:val="1"/>
+      <w:numFmt w:val="decimal"/>
+      <w:lvlText w:val="%3."/>
+      <w:lvlJc w:val="left"/>
+      <w:pPr>
+        <w:ind w:left="2160" w:hanging="480"/>
+      </w:pPr>
+    </w:lvl>
+    <w:lvl w:ilvl="3">
+      <w:start w:val="1"/>
+      <w:numFmt w:val="decimal"/>
+      <w:lvlText w:val="%4."/>
+      <w:lvlJc w:val="left"/>
+      <w:pPr>
+        <w:ind w:left="2880" w:hanging="480"/>
+      </w:pPr>
+    </w:lvl>
+    <w:lvl w:ilvl="4">
+      <w:start w:val="1"/>
+      <w:numFmt w:val="decimal"/>
+      <w:lvlText w:val="%5."/>
+      <w:lvlJc w:val="left"/>
+      <w:pPr>
+        <w:ind w:left="3600" w:hanging="480"/>
+      </w:pPr>
+    </w:lvl>
+    <w:lvl w:ilvl="5">
+      <w:start w:val="1"/>
+      <w:numFmt w:val="decimal"/>
+      <w:lvlText w:val="%6."/>
+      <w:lvlJc w:val="left"/>
+      <w:pPr>
+        <w:ind w:left="4320" w:hanging="480"/>
+      </w:pPr>
+    </w:lvl>
+    <w:lvl w:ilvl="6">
+      <w:start w:val="1"/>
+      <w:numFmt w:val="decimal"/>
+      <w:lvlText w:val="%7."/>
+      <w:lvlJc w:val="left"/>
+      <w:pPr>
+        <w:ind w:left="5040" w:hanging="480"/>
+      </w:pPr>
+    </w:lvl>
+    <w:lvl w:ilvl="7">
+      <w:start w:val="1"/>
+      <w:numFmt w:val="decimal"/>
+      <w:lvlText w:val="%8."/>
+      <w:lvlJc w:val="left"/>
+      <w:pPr>
+        <w:ind w:left="5760" w:hanging="480"/>
+      </w:pPr>
+    </w:lvl>
+    <w:lvl w:ilvl="8">
+      <w:start w:val="1"/>
+      <w:numFmt w:val="decimal"/>
+      <w:lvlText w:val="%9."/>
       <w:lvlJc w:val="left"/>
       <w:pPr>
         <w:ind w:left="6480" w:hanging="480"/>
@@ -2316,6 +3077,72 @@
     <w:abstractNumId w:val="991"/>
   </w:num>
   <w:num w:numId="1008">
+    <w:abstractNumId w:val="991"/>
+  </w:num>
+  <w:num w:numId="1009">
+    <w:abstractNumId w:val="991"/>
+  </w:num>
+  <w:num w:numId="1010">
+    <w:abstractNumId w:val="991"/>
+  </w:num>
+  <w:num w:numId="1011">
+    <w:abstractNumId w:val="991"/>
+  </w:num>
+  <w:num w:numId="1012">
+    <w:abstractNumId w:val="991"/>
+  </w:num>
+  <w:num w:numId="1013">
+    <w:abstractNumId w:val="991"/>
+  </w:num>
+  <w:num w:numId="1014">
+    <w:abstractNumId w:val="99411"/>
+    <w:lvlOverride w:ilvl="0">
+      <w:startOverride w:val="1"/>
+    </w:lvlOverride>
+    <w:lvlOverride w:ilvl="1">
+      <w:startOverride w:val="1"/>
+    </w:lvlOverride>
+    <w:lvlOverride w:ilvl="2">
+      <w:startOverride w:val="1"/>
+    </w:lvlOverride>
+    <w:lvlOverride w:ilvl="3">
+      <w:startOverride w:val="1"/>
+    </w:lvlOverride>
+    <w:lvlOverride w:ilvl="4">
+      <w:startOverride w:val="1"/>
+    </w:lvlOverride>
+    <w:lvlOverride w:ilvl="5">
+      <w:startOverride w:val="1"/>
+    </w:lvlOverride>
+    <w:lvlOverride w:ilvl="6">
+      <w:startOverride w:val="1"/>
+    </w:lvlOverride>
+    <w:lvlOverride w:ilvl="7">
+      <w:startOverride w:val="1"/>
+    </w:lvlOverride>
+    <w:lvlOverride w:ilvl="8">
+      <w:startOverride w:val="1"/>
+    </w:lvlOverride>
+  </w:num>
+  <w:num w:numId="1015">
+    <w:abstractNumId w:val="991"/>
+  </w:num>
+  <w:num w:numId="1016">
+    <w:abstractNumId w:val="991"/>
+  </w:num>
+  <w:num w:numId="1017">
+    <w:abstractNumId w:val="991"/>
+  </w:num>
+  <w:num w:numId="1018">
+    <w:abstractNumId w:val="991"/>
+  </w:num>
+  <w:num w:numId="1019">
+    <w:abstractNumId w:val="991"/>
+  </w:num>
+  <w:num w:numId="1020">
+    <w:abstractNumId w:val="991"/>
+  </w:num>
+  <w:num w:numId="1021">
     <w:abstractNumId w:val="991"/>
   </w:num>
 </w:numbering>

</xml_diff>